<commit_message>
Criando um componente para a rota
</commit_message>
<xml_diff>
--- a/Instruções/Vue_Router.docx
+++ b/Instruções/Vue_Router.docx
@@ -4,273 +4,199 @@
   <w:body>
     <w:p>
       <w:pPr>
-        <w:pStyle w:val="PargrafodaLista"/>
-        <w:numPr>
-          <w:ilvl w:val="0"/>
-          <w:numId w:val="1"/>
-        </w:numPr>
-      </w:pPr>
-      <w:r>
+        <w:ind w:left="720" w:hanging="360"/>
+        <w:jc w:val="center"/>
         <w:rPr>
-          <w:sz w:val="24"/>
-          <w:szCs w:val="24"/>
+          <w:b/>
+          <w:bCs/>
+          <w:sz w:val="32"/>
+          <w:szCs w:val="32"/>
         </w:rPr>
-        <w:t xml:space="preserve">Para criar as rotas no </w:t>
-      </w:r>
-      <w:proofErr w:type="spellStart"/>
+      </w:pPr>
       <w:r>
         <w:rPr>
-          <w:sz w:val="24"/>
-          <w:szCs w:val="24"/>
+          <w:b/>
+          <w:bCs/>
+          <w:sz w:val="32"/>
+          <w:szCs w:val="32"/>
         </w:rPr>
-        <w:t>vueJs</w:t>
-      </w:r>
-      <w:proofErr w:type="spellEnd"/>
+        <w:t xml:space="preserve">Criando o Projeto com o </w:t>
+      </w:r>
+      <w:proofErr w:type="spellStart"/>
       <w:r>
         <w:rPr>
-          <w:sz w:val="24"/>
-          <w:szCs w:val="24"/>
-        </w:rPr>
-        <w:t xml:space="preserve">, utilizamos uma biblioteca chamada </w:t>
-      </w:r>
-      <w:proofErr w:type="spellStart"/>
-      <w:r>
-        <w:rPr>
-          <w:sz w:val="24"/>
-          <w:szCs w:val="24"/>
-        </w:rPr>
-        <w:t>vouRouter</w:t>
-      </w:r>
-      <w:proofErr w:type="spellEnd"/>
-      <w:r>
-        <w:rPr>
-          <w:sz w:val="24"/>
-          <w:szCs w:val="24"/>
-        </w:rPr>
-        <w:t>.</w:t>
-      </w:r>
-    </w:p>
-    <w:p>
-      <w:pPr>
-        <w:pStyle w:val="PargrafodaLista"/>
-        <w:numPr>
-          <w:ilvl w:val="0"/>
-          <w:numId w:val="1"/>
-        </w:numPr>
-      </w:pPr>
-      <w:r>
-        <w:rPr>
-          <w:sz w:val="24"/>
-          <w:szCs w:val="24"/>
-        </w:rPr>
-        <w:t xml:space="preserve">Para testar essa biblioteca, vamos criar um novo projeto chamado </w:t>
-      </w:r>
-      <w:proofErr w:type="spellStart"/>
-      <w:r>
-        <w:rPr>
-          <w:sz w:val="24"/>
-          <w:szCs w:val="24"/>
-        </w:rPr>
-        <w:t>routerguia</w:t>
-      </w:r>
-      <w:proofErr w:type="spellEnd"/>
-      <w:r>
-        <w:rPr>
-          <w:sz w:val="24"/>
-          <w:szCs w:val="24"/>
-        </w:rPr>
-        <w:t>.</w:t>
-      </w:r>
-    </w:p>
-    <w:p>
-      <w:pPr>
-        <w:pStyle w:val="PargrafodaLista"/>
-        <w:numPr>
-          <w:ilvl w:val="0"/>
-          <w:numId w:val="1"/>
-        </w:numPr>
-      </w:pPr>
-      <w:r>
-        <w:rPr>
-          <w:sz w:val="24"/>
-          <w:szCs w:val="24"/>
-        </w:rPr>
-        <w:t>Na pasta do projeto digite:</w:t>
-      </w:r>
-    </w:p>
-    <w:p>
-      <w:pPr>
-        <w:pStyle w:val="PargrafodaLista"/>
-        <w:numPr>
-          <w:ilvl w:val="0"/>
-          <w:numId w:val="1"/>
-        </w:numPr>
-      </w:pPr>
-      <w:r>
-        <w:rPr>
-          <w:sz w:val="24"/>
-          <w:szCs w:val="24"/>
-        </w:rPr>
-        <w:t>‘</w:t>
-      </w:r>
-      <w:proofErr w:type="spellStart"/>
-      <w:r>
-        <w:rPr>
-          <w:sz w:val="24"/>
-          <w:szCs w:val="24"/>
-        </w:rPr>
-        <w:t>vue</w:t>
-      </w:r>
-      <w:proofErr w:type="spellEnd"/>
-      <w:r>
-        <w:rPr>
-          <w:sz w:val="24"/>
-          <w:szCs w:val="24"/>
-        </w:rPr>
-        <w:t xml:space="preserve"> </w:t>
-      </w:r>
-      <w:proofErr w:type="spellStart"/>
-      <w:r>
-        <w:rPr>
-          <w:sz w:val="24"/>
-          <w:szCs w:val="24"/>
-        </w:rPr>
-        <w:t>create</w:t>
-      </w:r>
-      <w:proofErr w:type="spellEnd"/>
-      <w:r>
-        <w:rPr>
-          <w:sz w:val="24"/>
-          <w:szCs w:val="24"/>
-        </w:rPr>
-        <w:t xml:space="preserve"> </w:t>
-      </w:r>
-      <w:proofErr w:type="spellStart"/>
-      <w:r>
-        <w:rPr>
-          <w:sz w:val="24"/>
-          <w:szCs w:val="24"/>
-        </w:rPr>
-        <w:t>routerguia</w:t>
-      </w:r>
-      <w:proofErr w:type="spellEnd"/>
-      <w:r>
-        <w:rPr>
-          <w:sz w:val="24"/>
-          <w:szCs w:val="24"/>
-        </w:rPr>
-        <w:t>’</w:t>
-      </w:r>
-    </w:p>
-    <w:p>
-      <w:pPr>
-        <w:pStyle w:val="PargrafodaLista"/>
-        <w:numPr>
-          <w:ilvl w:val="0"/>
-          <w:numId w:val="1"/>
-        </w:numPr>
-      </w:pPr>
-      <w:r>
-        <w:rPr>
-          <w:sz w:val="24"/>
-          <w:szCs w:val="24"/>
-        </w:rPr>
-        <w:t>Selecione a opção ‘</w:t>
-      </w:r>
-      <w:proofErr w:type="spellStart"/>
-      <w:r>
-        <w:rPr>
-          <w:sz w:val="24"/>
-          <w:szCs w:val="24"/>
-        </w:rPr>
-        <w:t>Manually</w:t>
-      </w:r>
-      <w:proofErr w:type="spellEnd"/>
-      <w:r>
-        <w:rPr>
-          <w:sz w:val="24"/>
-          <w:szCs w:val="24"/>
-        </w:rPr>
-        <w:t xml:space="preserve"> </w:t>
-      </w:r>
-      <w:proofErr w:type="spellStart"/>
-      <w:r>
-        <w:rPr>
-          <w:sz w:val="24"/>
-          <w:szCs w:val="24"/>
-        </w:rPr>
-        <w:t>select</w:t>
-      </w:r>
-      <w:proofErr w:type="spellEnd"/>
-      <w:r>
-        <w:rPr>
-          <w:sz w:val="24"/>
-          <w:szCs w:val="24"/>
-        </w:rPr>
-        <w:t xml:space="preserve"> </w:t>
-      </w:r>
-      <w:proofErr w:type="spellStart"/>
-      <w:r>
-        <w:rPr>
-          <w:sz w:val="24"/>
-          <w:szCs w:val="24"/>
-        </w:rPr>
-        <w:t>features</w:t>
-      </w:r>
-      <w:proofErr w:type="spellEnd"/>
-      <w:r>
-        <w:rPr>
-          <w:sz w:val="24"/>
-          <w:szCs w:val="24"/>
-        </w:rPr>
-        <w:t xml:space="preserve">’ para selecionar o que será adicionado à aplicação </w:t>
-      </w:r>
-      <w:proofErr w:type="spellStart"/>
-      <w:r>
-        <w:rPr>
-          <w:sz w:val="24"/>
-          <w:szCs w:val="24"/>
-        </w:rPr>
-        <w:t>vue</w:t>
-      </w:r>
-      <w:proofErr w:type="spellEnd"/>
-      <w:r>
-        <w:rPr>
-          <w:sz w:val="24"/>
-          <w:szCs w:val="24"/>
-        </w:rPr>
-        <w:t>,</w:t>
-      </w:r>
-    </w:p>
-    <w:p>
-      <w:pPr>
-        <w:pStyle w:val="PargrafodaLista"/>
-        <w:numPr>
-          <w:ilvl w:val="0"/>
-          <w:numId w:val="1"/>
-        </w:numPr>
-      </w:pPr>
-      <w:r>
-        <w:rPr>
-          <w:sz w:val="24"/>
-          <w:szCs w:val="24"/>
-        </w:rPr>
-        <w:t xml:space="preserve">Navegue até </w:t>
-      </w:r>
-      <w:proofErr w:type="spellStart"/>
-      <w:r>
-        <w:rPr>
-          <w:sz w:val="24"/>
-          <w:szCs w:val="24"/>
+          <w:b/>
+          <w:bCs/>
+          <w:sz w:val="32"/>
+          <w:szCs w:val="32"/>
         </w:rPr>
         <w:t>Router</w:t>
       </w:r>
       <w:proofErr w:type="spellEnd"/>
-      <w:r>
-        <w:rPr>
-          <w:sz w:val="24"/>
-          <w:szCs w:val="24"/>
-        </w:rPr>
+    </w:p>
+    <w:p>
+      <w:pPr>
+        <w:pStyle w:val="PargrafodaLista"/>
+        <w:numPr>
+          <w:ilvl w:val="0"/>
+          <w:numId w:val="1"/>
+        </w:numPr>
+        <w:jc w:val="both"/>
+      </w:pPr>
+      <w:r>
+        <w:t xml:space="preserve">Para criar as rotas no </w:t>
+      </w:r>
+      <w:proofErr w:type="spellStart"/>
+      <w:r>
+        <w:t>vueJs</w:t>
+      </w:r>
+      <w:proofErr w:type="spellEnd"/>
+      <w:r>
+        <w:t xml:space="preserve">, utilizamos uma biblioteca chamada </w:t>
+      </w:r>
+      <w:proofErr w:type="spellStart"/>
+      <w:r>
+        <w:t>vouRouter</w:t>
+      </w:r>
+      <w:proofErr w:type="spellEnd"/>
+      <w:r>
+        <w:t>.</w:t>
+      </w:r>
+    </w:p>
+    <w:p>
+      <w:pPr>
+        <w:pStyle w:val="PargrafodaLista"/>
+        <w:numPr>
+          <w:ilvl w:val="0"/>
+          <w:numId w:val="1"/>
+        </w:numPr>
+        <w:jc w:val="both"/>
+      </w:pPr>
+      <w:r>
+        <w:t xml:space="preserve">Para testar essa biblioteca, vamos criar um novo projeto chamado </w:t>
+      </w:r>
+      <w:proofErr w:type="spellStart"/>
+      <w:r>
+        <w:t>routerguia</w:t>
+      </w:r>
+      <w:proofErr w:type="spellEnd"/>
+      <w:r>
+        <w:t>.</w:t>
+      </w:r>
+    </w:p>
+    <w:p>
+      <w:pPr>
+        <w:pStyle w:val="PargrafodaLista"/>
+        <w:numPr>
+          <w:ilvl w:val="0"/>
+          <w:numId w:val="1"/>
+        </w:numPr>
+        <w:jc w:val="both"/>
+      </w:pPr>
+      <w:r>
+        <w:t>Na pasta do projeto digite:</w:t>
+      </w:r>
+    </w:p>
+    <w:p>
+      <w:pPr>
+        <w:pStyle w:val="PargrafodaLista"/>
+        <w:numPr>
+          <w:ilvl w:val="0"/>
+          <w:numId w:val="1"/>
+        </w:numPr>
+        <w:jc w:val="both"/>
+      </w:pPr>
+      <w:r>
+        <w:t>‘</w:t>
+      </w:r>
+      <w:proofErr w:type="spellStart"/>
+      <w:r>
+        <w:t>vue</w:t>
+      </w:r>
+      <w:proofErr w:type="spellEnd"/>
+      <w:r>
+        <w:t xml:space="preserve"> </w:t>
+      </w:r>
+      <w:proofErr w:type="spellStart"/>
+      <w:r>
+        <w:t>create</w:t>
+      </w:r>
+      <w:proofErr w:type="spellEnd"/>
+      <w:r>
+        <w:t xml:space="preserve"> </w:t>
+      </w:r>
+      <w:proofErr w:type="spellStart"/>
+      <w:r>
+        <w:t>routerguia</w:t>
+      </w:r>
+      <w:proofErr w:type="spellEnd"/>
+      <w:r>
+        <w:t>’</w:t>
+      </w:r>
+    </w:p>
+    <w:p>
+      <w:pPr>
+        <w:pStyle w:val="PargrafodaLista"/>
+        <w:numPr>
+          <w:ilvl w:val="0"/>
+          <w:numId w:val="1"/>
+        </w:numPr>
+        <w:jc w:val="both"/>
+      </w:pPr>
+      <w:r>
+        <w:t>Selecione a opção ‘</w:t>
+      </w:r>
+      <w:proofErr w:type="spellStart"/>
+      <w:r>
+        <w:t>Manually</w:t>
+      </w:r>
+      <w:proofErr w:type="spellEnd"/>
+      <w:r>
+        <w:t xml:space="preserve"> </w:t>
+      </w:r>
+      <w:proofErr w:type="spellStart"/>
+      <w:r>
+        <w:t>select</w:t>
+      </w:r>
+      <w:proofErr w:type="spellEnd"/>
+      <w:r>
+        <w:t xml:space="preserve"> </w:t>
+      </w:r>
+      <w:proofErr w:type="spellStart"/>
+      <w:r>
+        <w:t>features</w:t>
+      </w:r>
+      <w:proofErr w:type="spellEnd"/>
+      <w:r>
+        <w:t xml:space="preserve">’ para selecionar o que será adicionado à aplicação </w:t>
+      </w:r>
+      <w:proofErr w:type="spellStart"/>
+      <w:r>
+        <w:t>vue</w:t>
+      </w:r>
+      <w:proofErr w:type="spellEnd"/>
+      <w:r>
+        <w:t>,</w:t>
+      </w:r>
+    </w:p>
+    <w:p>
+      <w:pPr>
+        <w:pStyle w:val="PargrafodaLista"/>
+        <w:numPr>
+          <w:ilvl w:val="0"/>
+          <w:numId w:val="1"/>
+        </w:numPr>
+        <w:jc w:val="both"/>
+      </w:pPr>
+      <w:r>
+        <w:t xml:space="preserve">Navegue até </w:t>
+      </w:r>
+      <w:proofErr w:type="spellStart"/>
+      <w:r>
+        <w:t>Router</w:t>
+      </w:r>
+      <w:proofErr w:type="spellEnd"/>
+      <w:r>
         <w:t xml:space="preserve"> e digite a barra de espaço para seleciona-lo.</w:t>
       </w:r>
     </w:p>
@@ -281,20 +207,13 @@
           <w:ilvl w:val="0"/>
           <w:numId w:val="1"/>
         </w:numPr>
-      </w:pPr>
-      <w:r>
-        <w:rPr>
-          <w:sz w:val="24"/>
-          <w:szCs w:val="24"/>
-        </w:rPr>
+        <w:jc w:val="both"/>
+      </w:pPr>
+      <w:r>
         <w:t xml:space="preserve">Tecle </w:t>
       </w:r>
       <w:proofErr w:type="spellStart"/>
       <w:r>
-        <w:rPr>
-          <w:sz w:val="24"/>
-          <w:szCs w:val="24"/>
-        </w:rPr>
         <w:t>enter</w:t>
       </w:r>
       <w:proofErr w:type="spellEnd"/>
@@ -306,20 +225,13 @@
           <w:ilvl w:val="0"/>
           <w:numId w:val="1"/>
         </w:numPr>
-      </w:pPr>
-      <w:r>
-        <w:rPr>
-          <w:sz w:val="24"/>
-          <w:szCs w:val="24"/>
-        </w:rPr>
+        <w:jc w:val="both"/>
+      </w:pPr>
+      <w:r>
         <w:t xml:space="preserve">Tecle </w:t>
       </w:r>
       <w:proofErr w:type="spellStart"/>
       <w:r>
-        <w:rPr>
-          <w:sz w:val="24"/>
-          <w:szCs w:val="24"/>
-        </w:rPr>
         <w:t>enter</w:t>
       </w:r>
       <w:proofErr w:type="spellEnd"/>
@@ -331,115 +243,60 @@
           <w:ilvl w:val="0"/>
           <w:numId w:val="1"/>
         </w:numPr>
-      </w:pPr>
-      <w:r>
-        <w:rPr>
-          <w:sz w:val="24"/>
-          <w:szCs w:val="24"/>
-        </w:rPr>
+        <w:jc w:val="both"/>
+      </w:pPr>
+      <w:r>
         <w:t xml:space="preserve">A próxima tela pergunta se </w:t>
       </w:r>
       <w:proofErr w:type="spellStart"/>
       <w:r>
-        <w:rPr>
-          <w:sz w:val="24"/>
-          <w:szCs w:val="24"/>
-        </w:rPr>
         <w:t>vc</w:t>
       </w:r>
       <w:proofErr w:type="spellEnd"/>
       <w:r>
-        <w:rPr>
-          <w:sz w:val="24"/>
-          <w:szCs w:val="24"/>
-        </w:rPr>
         <w:t xml:space="preserve"> quer instalar o </w:t>
       </w:r>
       <w:proofErr w:type="spellStart"/>
       <w:r>
-        <w:rPr>
-          <w:sz w:val="24"/>
-          <w:szCs w:val="24"/>
-        </w:rPr>
         <w:t>history</w:t>
       </w:r>
       <w:proofErr w:type="spellEnd"/>
       <w:r>
-        <w:rPr>
-          <w:sz w:val="24"/>
-          <w:szCs w:val="24"/>
-        </w:rPr>
         <w:t xml:space="preserve"> </w:t>
       </w:r>
       <w:proofErr w:type="spellStart"/>
       <w:r>
-        <w:rPr>
-          <w:sz w:val="24"/>
-          <w:szCs w:val="24"/>
-        </w:rPr>
         <w:t>mode</w:t>
       </w:r>
       <w:proofErr w:type="spellEnd"/>
       <w:r>
-        <w:rPr>
-          <w:sz w:val="24"/>
-          <w:szCs w:val="24"/>
-        </w:rPr>
         <w:t xml:space="preserve">. O </w:t>
       </w:r>
       <w:proofErr w:type="spellStart"/>
       <w:r>
-        <w:rPr>
-          <w:sz w:val="24"/>
-          <w:szCs w:val="24"/>
-        </w:rPr>
         <w:t>history</w:t>
       </w:r>
       <w:proofErr w:type="spellEnd"/>
       <w:r>
-        <w:rPr>
-          <w:sz w:val="24"/>
-          <w:szCs w:val="24"/>
-        </w:rPr>
         <w:t xml:space="preserve"> </w:t>
       </w:r>
       <w:proofErr w:type="spellStart"/>
       <w:r>
-        <w:rPr>
-          <w:sz w:val="24"/>
-          <w:szCs w:val="24"/>
-        </w:rPr>
         <w:t>mode</w:t>
       </w:r>
       <w:proofErr w:type="spellEnd"/>
       <w:r>
-        <w:rPr>
-          <w:sz w:val="24"/>
-          <w:szCs w:val="24"/>
-        </w:rPr>
         <w:t xml:space="preserve"> cria rotas mais amigáveis, porém </w:t>
       </w:r>
       <w:r>
-        <w:rPr>
-          <w:sz w:val="24"/>
-          <w:szCs w:val="24"/>
-        </w:rPr>
         <w:t xml:space="preserve">quando for fazer o </w:t>
       </w:r>
       <w:proofErr w:type="spellStart"/>
       <w:r>
-        <w:rPr>
-          <w:sz w:val="24"/>
-          <w:szCs w:val="24"/>
-        </w:rPr>
         <w:t>deploy</w:t>
       </w:r>
       <w:proofErr w:type="spellEnd"/>
       <w:r>
-        <w:rPr>
-          <w:sz w:val="24"/>
-          <w:szCs w:val="24"/>
-        </w:rPr>
         <w:t xml:space="preserve"> será necessário alterar configurações do apache dependendo do servidor.</w:t>
       </w:r>
     </w:p>
@@ -450,60 +307,33 @@
           <w:ilvl w:val="0"/>
           <w:numId w:val="1"/>
         </w:numPr>
-      </w:pPr>
-      <w:r>
-        <w:rPr>
-          <w:sz w:val="24"/>
-          <w:szCs w:val="24"/>
-        </w:rPr>
+        <w:jc w:val="both"/>
+      </w:pPr>
+      <w:r>
         <w:t xml:space="preserve">Mas </w:t>
       </w:r>
       <w:proofErr w:type="gramStart"/>
       <w:r>
-        <w:rPr>
-          <w:sz w:val="24"/>
-          <w:szCs w:val="24"/>
-        </w:rPr>
         <w:t>vamos  utilizar</w:t>
       </w:r>
       <w:proofErr w:type="gramEnd"/>
       <w:r>
-        <w:rPr>
-          <w:sz w:val="24"/>
-          <w:szCs w:val="24"/>
-        </w:rPr>
         <w:t xml:space="preserve"> o </w:t>
       </w:r>
       <w:proofErr w:type="spellStart"/>
       <w:r>
-        <w:rPr>
-          <w:sz w:val="24"/>
-          <w:szCs w:val="24"/>
-        </w:rPr>
         <w:t>history</w:t>
       </w:r>
       <w:proofErr w:type="spellEnd"/>
       <w:r>
-        <w:rPr>
-          <w:sz w:val="24"/>
-          <w:szCs w:val="24"/>
-        </w:rPr>
         <w:t xml:space="preserve"> </w:t>
       </w:r>
       <w:proofErr w:type="spellStart"/>
       <w:r>
-        <w:rPr>
-          <w:sz w:val="24"/>
-          <w:szCs w:val="24"/>
-        </w:rPr>
         <w:t>mode</w:t>
       </w:r>
       <w:proofErr w:type="spellEnd"/>
       <w:r>
-        <w:rPr>
-          <w:sz w:val="24"/>
-          <w:szCs w:val="24"/>
-        </w:rPr>
         <w:t xml:space="preserve"> assim mesmo.</w:t>
       </w:r>
     </w:p>
@@ -514,12 +344,9 @@
           <w:ilvl w:val="0"/>
           <w:numId w:val="1"/>
         </w:numPr>
-      </w:pPr>
-      <w:r>
-        <w:rPr>
-          <w:sz w:val="24"/>
-          <w:szCs w:val="24"/>
-        </w:rPr>
+        <w:jc w:val="both"/>
+      </w:pPr>
+      <w:r>
         <w:t>Digite Y</w:t>
       </w:r>
     </w:p>
@@ -530,28 +357,17 @@
           <w:ilvl w:val="0"/>
           <w:numId w:val="1"/>
         </w:numPr>
-      </w:pPr>
-      <w:r>
-        <w:rPr>
-          <w:sz w:val="24"/>
-          <w:szCs w:val="24"/>
-        </w:rPr>
+        <w:jc w:val="both"/>
+      </w:pPr>
+      <w:r>
         <w:t xml:space="preserve">Pressione </w:t>
       </w:r>
       <w:proofErr w:type="spellStart"/>
       <w:r>
-        <w:rPr>
-          <w:sz w:val="24"/>
-          <w:szCs w:val="24"/>
-        </w:rPr>
         <w:t>Enter</w:t>
       </w:r>
       <w:proofErr w:type="spellEnd"/>
       <w:r>
-        <w:rPr>
-          <w:sz w:val="24"/>
-          <w:szCs w:val="24"/>
-        </w:rPr>
         <w:t xml:space="preserve"> na primeira opção,</w:t>
       </w:r>
     </w:p>
@@ -562,28 +378,17 @@
           <w:ilvl w:val="0"/>
           <w:numId w:val="1"/>
         </w:numPr>
-      </w:pPr>
-      <w:r>
-        <w:rPr>
-          <w:sz w:val="24"/>
-          <w:szCs w:val="24"/>
-        </w:rPr>
+        <w:jc w:val="both"/>
+      </w:pPr>
+      <w:r>
         <w:t xml:space="preserve">Pressione </w:t>
       </w:r>
       <w:proofErr w:type="spellStart"/>
       <w:r>
-        <w:rPr>
-          <w:sz w:val="24"/>
-          <w:szCs w:val="24"/>
-        </w:rPr>
         <w:t>Enter</w:t>
       </w:r>
       <w:proofErr w:type="spellEnd"/>
       <w:r>
-        <w:rPr>
-          <w:sz w:val="24"/>
-          <w:szCs w:val="24"/>
-        </w:rPr>
         <w:t xml:space="preserve"> na primeira opção</w:t>
       </w:r>
     </w:p>
@@ -594,28 +399,17 @@
           <w:ilvl w:val="0"/>
           <w:numId w:val="1"/>
         </w:numPr>
-      </w:pPr>
-      <w:r>
-        <w:rPr>
-          <w:sz w:val="24"/>
-          <w:szCs w:val="24"/>
-        </w:rPr>
+        <w:jc w:val="both"/>
+      </w:pPr>
+      <w:r>
         <w:t xml:space="preserve">Pressione </w:t>
       </w:r>
       <w:proofErr w:type="spellStart"/>
       <w:r>
-        <w:rPr>
-          <w:sz w:val="24"/>
-          <w:szCs w:val="24"/>
-        </w:rPr>
         <w:t>Enter</w:t>
       </w:r>
       <w:proofErr w:type="spellEnd"/>
       <w:r>
-        <w:rPr>
-          <w:sz w:val="24"/>
-          <w:szCs w:val="24"/>
-        </w:rPr>
         <w:t xml:space="preserve"> na primeira opção</w:t>
       </w:r>
     </w:p>
@@ -626,6 +420,7 @@
           <w:ilvl w:val="0"/>
           <w:numId w:val="1"/>
         </w:numPr>
+        <w:jc w:val="both"/>
       </w:pPr>
       <w:r>
         <w:t xml:space="preserve">Digite N e tecle </w:t>
@@ -643,6 +438,7 @@
           <w:ilvl w:val="0"/>
           <w:numId w:val="1"/>
         </w:numPr>
+        <w:jc w:val="both"/>
       </w:pPr>
       <w:r>
         <w:t>Na aplicação podemos ver que foi criado um componente chamado ‘</w:t>
@@ -663,6 +459,7 @@
           <w:ilvl w:val="0"/>
           <w:numId w:val="1"/>
         </w:numPr>
+        <w:jc w:val="both"/>
       </w:pPr>
       <w:r>
         <w:t xml:space="preserve">Temos também outro </w:t>
@@ -733,6 +530,7 @@
           <w:ilvl w:val="0"/>
           <w:numId w:val="2"/>
         </w:numPr>
+        <w:jc w:val="both"/>
       </w:pPr>
       <w:r>
         <w:t xml:space="preserve">Para criar uma rota, devemos navegar até a pasta </w:t>
@@ -753,6 +551,7 @@
           <w:ilvl w:val="0"/>
           <w:numId w:val="2"/>
         </w:numPr>
+        <w:jc w:val="both"/>
       </w:pPr>
       <w:r>
         <w:t xml:space="preserve">No arquivo index vamos até o </w:t>
@@ -939,6 +738,246 @@
         </w:drawing>
       </w:r>
     </w:p>
+    <w:p>
+      <w:pPr>
+        <w:pStyle w:val="PargrafodaLista"/>
+        <w:jc w:val="center"/>
+        <w:rPr>
+          <w:b/>
+          <w:bCs/>
+          <w:sz w:val="32"/>
+          <w:szCs w:val="32"/>
+        </w:rPr>
+      </w:pPr>
+    </w:p>
+    <w:p>
+      <w:pPr>
+        <w:pStyle w:val="PargrafodaLista"/>
+        <w:jc w:val="center"/>
+        <w:rPr>
+          <w:b/>
+          <w:bCs/>
+          <w:sz w:val="32"/>
+          <w:szCs w:val="32"/>
+        </w:rPr>
+      </w:pPr>
+      <w:r>
+        <w:rPr>
+          <w:b/>
+          <w:bCs/>
+          <w:sz w:val="32"/>
+          <w:szCs w:val="32"/>
+        </w:rPr>
+        <w:t>Criando um componente para a rota</w:t>
+      </w:r>
+    </w:p>
+    <w:p>
+      <w:pPr>
+        <w:pStyle w:val="PargrafodaLista"/>
+        <w:numPr>
+          <w:ilvl w:val="0"/>
+          <w:numId w:val="3"/>
+        </w:numPr>
+      </w:pPr>
+      <w:r>
+        <w:t xml:space="preserve">Navegue até a pasta </w:t>
+      </w:r>
+      <w:proofErr w:type="spellStart"/>
+      <w:r>
+        <w:t>view</w:t>
+      </w:r>
+      <w:proofErr w:type="spellEnd"/>
+      <w:r>
+        <w:t xml:space="preserve"> e crie um arquivo chamado </w:t>
+      </w:r>
+      <w:proofErr w:type="spellStart"/>
+      <w:r>
+        <w:t>Cadastro.vue</w:t>
+      </w:r>
+      <w:proofErr w:type="spellEnd"/>
+    </w:p>
+    <w:p>
+      <w:pPr>
+        <w:pStyle w:val="PargrafodaLista"/>
+        <w:numPr>
+          <w:ilvl w:val="0"/>
+          <w:numId w:val="3"/>
+        </w:numPr>
+      </w:pPr>
+      <w:r>
+        <w:t xml:space="preserve">No arquivo crie um </w:t>
+      </w:r>
+      <w:proofErr w:type="spellStart"/>
+      <w:r>
+        <w:t>template</w:t>
+      </w:r>
+      <w:proofErr w:type="spellEnd"/>
+      <w:r>
+        <w:t xml:space="preserve"> com uma </w:t>
+      </w:r>
+      <w:proofErr w:type="spellStart"/>
+      <w:r>
+        <w:t>div</w:t>
+      </w:r>
+      <w:proofErr w:type="spellEnd"/>
+      <w:r>
+        <w:t xml:space="preserve"> principal</w:t>
+      </w:r>
+    </w:p>
+    <w:p>
+      <w:pPr>
+        <w:pStyle w:val="PargrafodaLista"/>
+        <w:numPr>
+          <w:ilvl w:val="0"/>
+          <w:numId w:val="3"/>
+        </w:numPr>
+      </w:pPr>
+      <w:r>
+        <w:t xml:space="preserve">Insira input tipo texto para </w:t>
+      </w:r>
+      <w:proofErr w:type="spellStart"/>
+      <w:r>
+        <w:t>email</w:t>
+      </w:r>
+      <w:proofErr w:type="spellEnd"/>
+      <w:r>
+        <w:t xml:space="preserve"> e nome </w:t>
+      </w:r>
+      <w:proofErr w:type="gramStart"/>
+      <w:r>
+        <w:t>e  botão</w:t>
+      </w:r>
+      <w:proofErr w:type="gramEnd"/>
+      <w:r>
+        <w:t xml:space="preserve"> teste.</w:t>
+      </w:r>
+    </w:p>
+    <w:p>
+      <w:pPr>
+        <w:pStyle w:val="PargrafodaLista"/>
+        <w:numPr>
+          <w:ilvl w:val="0"/>
+          <w:numId w:val="3"/>
+        </w:numPr>
+      </w:pPr>
+      <w:r>
+        <w:drawing>
+          <wp:inline distT="0" distB="0" distL="0" distR="0" wp14:anchorId="701F292F" wp14:editId="0BC10B1A">
+            <wp:extent cx="6840220" cy="1949450"/>
+            <wp:effectExtent l="0" t="0" r="0" b="0"/>
+            <wp:docPr id="3" name="Imagem 3"/>
+            <wp:cNvGraphicFramePr>
+              <a:graphicFrameLocks xmlns:a="http://schemas.openxmlformats.org/drawingml/2006/main" noChangeAspect="1"/>
+            </wp:cNvGraphicFramePr>
+            <a:graphic xmlns:a="http://schemas.openxmlformats.org/drawingml/2006/main">
+              <a:graphicData uri="http://schemas.openxmlformats.org/drawingml/2006/picture">
+                <pic:pic xmlns:pic="http://schemas.openxmlformats.org/drawingml/2006/picture">
+                  <pic:nvPicPr>
+                    <pic:cNvPr id="1" name=""/>
+                    <pic:cNvPicPr/>
+                  </pic:nvPicPr>
+                  <pic:blipFill>
+                    <a:blip r:embed="rId7"/>
+                    <a:stretch>
+                      <a:fillRect/>
+                    </a:stretch>
+                  </pic:blipFill>
+                  <pic:spPr>
+                    <a:xfrm>
+                      <a:off x="0" y="0"/>
+                      <a:ext cx="6840220" cy="1949450"/>
+                    </a:xfrm>
+                    <a:prstGeom prst="rect">
+                      <a:avLst/>
+                    </a:prstGeom>
+                  </pic:spPr>
+                </pic:pic>
+              </a:graphicData>
+            </a:graphic>
+          </wp:inline>
+        </w:drawing>
+      </w:r>
+    </w:p>
+    <w:p>
+      <w:pPr>
+        <w:pStyle w:val="PargrafodaLista"/>
+        <w:numPr>
+          <w:ilvl w:val="0"/>
+          <w:numId w:val="3"/>
+        </w:numPr>
+      </w:pPr>
+      <w:r>
+        <w:t>Após a criação do componente,</w:t>
+      </w:r>
+      <w:r>
+        <w:t xml:space="preserve"> vá no arquivo index.js e importe o </w:t>
+      </w:r>
+      <w:proofErr w:type="spellStart"/>
+      <w:r>
+        <w:t>componte</w:t>
+      </w:r>
+      <w:proofErr w:type="spellEnd"/>
+      <w:r>
+        <w:t xml:space="preserve"> criado, após isso</w:t>
+      </w:r>
+      <w:r>
+        <w:t xml:space="preserve"> basta ir na rota que criamos e adicioná-lo ao </w:t>
+      </w:r>
+      <w:proofErr w:type="spellStart"/>
+      <w:r>
+        <w:t>array</w:t>
+      </w:r>
+      <w:proofErr w:type="spellEnd"/>
+      <w:r>
+        <w:t xml:space="preserve"> de rotas.</w:t>
+      </w:r>
+    </w:p>
+    <w:p>
+      <w:pPr>
+        <w:pStyle w:val="PargrafodaLista"/>
+        <w:numPr>
+          <w:ilvl w:val="0"/>
+          <w:numId w:val="3"/>
+        </w:numPr>
+      </w:pPr>
+      <w:r>
+        <w:drawing>
+          <wp:inline distT="0" distB="0" distL="0" distR="0" wp14:anchorId="52B1FE72" wp14:editId="111B1368">
+            <wp:extent cx="5089595" cy="4290921"/>
+            <wp:effectExtent l="0" t="0" r="0" b="0"/>
+            <wp:docPr id="4" name="Imagem 4"/>
+            <wp:cNvGraphicFramePr>
+              <a:graphicFrameLocks xmlns:a="http://schemas.openxmlformats.org/drawingml/2006/main" noChangeAspect="1"/>
+            </wp:cNvGraphicFramePr>
+            <a:graphic xmlns:a="http://schemas.openxmlformats.org/drawingml/2006/main">
+              <a:graphicData uri="http://schemas.openxmlformats.org/drawingml/2006/picture">
+                <pic:pic xmlns:pic="http://schemas.openxmlformats.org/drawingml/2006/picture">
+                  <pic:nvPicPr>
+                    <pic:cNvPr id="1" name=""/>
+                    <pic:cNvPicPr/>
+                  </pic:nvPicPr>
+                  <pic:blipFill>
+                    <a:blip r:embed="rId8"/>
+                    <a:stretch>
+                      <a:fillRect/>
+                    </a:stretch>
+                  </pic:blipFill>
+                  <pic:spPr>
+                    <a:xfrm>
+                      <a:off x="0" y="0"/>
+                      <a:ext cx="5095713" cy="4296079"/>
+                    </a:xfrm>
+                    <a:prstGeom prst="rect">
+                      <a:avLst/>
+                    </a:prstGeom>
+                  </pic:spPr>
+                </pic:pic>
+              </a:graphicData>
+            </a:graphic>
+          </wp:inline>
+        </w:drawing>
+      </w:r>
+    </w:p>
     <w:sectPr>
       <w:pgSz w:w="11906" w:h="16838"/>
       <w:pgMar w:top="567" w:right="567" w:bottom="567" w:left="567" w:header="709" w:footer="709" w:gutter="0"/>
@@ -1123,11 +1162,100 @@
       </w:pPr>
     </w:lvl>
   </w:abstractNum>
+  <w:abstractNum w:abstractNumId="2" w15:restartNumberingAfterBreak="0">
+    <w:nsid w:val="4AD0554D"/>
+    <w:multiLevelType w:val="hybridMultilevel"/>
+    <w:tmpl w:val="B4744086"/>
+    <w:lvl w:ilvl="0" w:tplc="FFFFFFFF">
+      <w:start w:val="1"/>
+      <w:numFmt w:val="decimal"/>
+      <w:lvlText w:val="%1."/>
+      <w:lvlJc w:val="left"/>
+      <w:pPr>
+        <w:ind w:left="720" w:hanging="360"/>
+      </w:pPr>
+    </w:lvl>
+    <w:lvl w:ilvl="1" w:tplc="FFFFFFFF" w:tentative="1">
+      <w:start w:val="1"/>
+      <w:numFmt w:val="lowerLetter"/>
+      <w:lvlText w:val="%2."/>
+      <w:lvlJc w:val="left"/>
+      <w:pPr>
+        <w:ind w:left="1440" w:hanging="360"/>
+      </w:pPr>
+    </w:lvl>
+    <w:lvl w:ilvl="2" w:tplc="FFFFFFFF" w:tentative="1">
+      <w:start w:val="1"/>
+      <w:numFmt w:val="lowerRoman"/>
+      <w:lvlText w:val="%3."/>
+      <w:lvlJc w:val="right"/>
+      <w:pPr>
+        <w:ind w:left="2160" w:hanging="180"/>
+      </w:pPr>
+    </w:lvl>
+    <w:lvl w:ilvl="3" w:tplc="FFFFFFFF" w:tentative="1">
+      <w:start w:val="1"/>
+      <w:numFmt w:val="decimal"/>
+      <w:lvlText w:val="%4."/>
+      <w:lvlJc w:val="left"/>
+      <w:pPr>
+        <w:ind w:left="2880" w:hanging="360"/>
+      </w:pPr>
+    </w:lvl>
+    <w:lvl w:ilvl="4" w:tplc="FFFFFFFF" w:tentative="1">
+      <w:start w:val="1"/>
+      <w:numFmt w:val="lowerLetter"/>
+      <w:lvlText w:val="%5."/>
+      <w:lvlJc w:val="left"/>
+      <w:pPr>
+        <w:ind w:left="3600" w:hanging="360"/>
+      </w:pPr>
+    </w:lvl>
+    <w:lvl w:ilvl="5" w:tplc="FFFFFFFF" w:tentative="1">
+      <w:start w:val="1"/>
+      <w:numFmt w:val="lowerRoman"/>
+      <w:lvlText w:val="%6."/>
+      <w:lvlJc w:val="right"/>
+      <w:pPr>
+        <w:ind w:left="4320" w:hanging="180"/>
+      </w:pPr>
+    </w:lvl>
+    <w:lvl w:ilvl="6" w:tplc="FFFFFFFF" w:tentative="1">
+      <w:start w:val="1"/>
+      <w:numFmt w:val="decimal"/>
+      <w:lvlText w:val="%7."/>
+      <w:lvlJc w:val="left"/>
+      <w:pPr>
+        <w:ind w:left="5040" w:hanging="360"/>
+      </w:pPr>
+    </w:lvl>
+    <w:lvl w:ilvl="7" w:tplc="FFFFFFFF" w:tentative="1">
+      <w:start w:val="1"/>
+      <w:numFmt w:val="lowerLetter"/>
+      <w:lvlText w:val="%8."/>
+      <w:lvlJc w:val="left"/>
+      <w:pPr>
+        <w:ind w:left="5760" w:hanging="360"/>
+      </w:pPr>
+    </w:lvl>
+    <w:lvl w:ilvl="8" w:tplc="FFFFFFFF" w:tentative="1">
+      <w:start w:val="1"/>
+      <w:numFmt w:val="lowerRoman"/>
+      <w:lvlText w:val="%9."/>
+      <w:lvlJc w:val="right"/>
+      <w:pPr>
+        <w:ind w:left="6480" w:hanging="180"/>
+      </w:pPr>
+    </w:lvl>
+  </w:abstractNum>
   <w:num w:numId="1">
     <w:abstractNumId w:val="0"/>
   </w:num>
   <w:num w:numId="2">
     <w:abstractNumId w:val="1"/>
+  </w:num>
+  <w:num w:numId="3">
+    <w:abstractNumId w:val="2"/>
   </w:num>
 </w:numbering>
 </file>

</xml_diff>

<commit_message>
Criando um link com router-link
</commit_message>
<xml_diff>
--- a/Instruções/Vue_Router.docx
+++ b/Instruções/Vue_Router.docx
@@ -310,15 +310,7 @@
         <w:jc w:val="both"/>
       </w:pPr>
       <w:r>
-        <w:t xml:space="preserve">Mas </w:t>
-      </w:r>
-      <w:proofErr w:type="gramStart"/>
-      <w:r>
-        <w:t>vamos  utilizar</w:t>
-      </w:r>
-      <w:proofErr w:type="gramEnd"/>
-      <w:r>
-        <w:t xml:space="preserve"> o </w:t>
+        <w:t xml:space="preserve">Mas vamos  utilizar o </w:t>
       </w:r>
       <w:proofErr w:type="spellStart"/>
       <w:r>
@@ -589,19 +581,15 @@
       <w:r>
         <w:t>Neste caso criamos uma rota ‘/</w:t>
       </w:r>
-      <w:proofErr w:type="spellStart"/>
-      <w:r>
-        <w:t>victor</w:t>
-      </w:r>
-      <w:proofErr w:type="spellEnd"/>
+      <w:r>
+        <w:t>cadastro</w:t>
+      </w:r>
       <w:r>
         <w:t xml:space="preserve">’ que irá abrir o componente </w:t>
       </w:r>
-      <w:proofErr w:type="spellStart"/>
-      <w:r>
-        <w:t>about</w:t>
-      </w:r>
-      <w:proofErr w:type="spellEnd"/>
+      <w:r>
+        <w:t>cadastro</w:t>
+      </w:r>
       <w:r>
         <w:t>.</w:t>
       </w:r>
@@ -616,9 +604,9 @@
       </w:pPr>
       <w:r>
         <w:drawing>
-          <wp:inline distT="0" distB="0" distL="0" distR="0" wp14:anchorId="3C40D6D3" wp14:editId="1E7E4089">
-            <wp:extent cx="2819794" cy="3229426"/>
-            <wp:effectExtent l="0" t="0" r="0" b="9525"/>
+          <wp:inline distT="0" distB="0" distL="0" distR="0" wp14:anchorId="5C89B5EC" wp14:editId="7678B910">
+            <wp:extent cx="4872378" cy="4434214"/>
+            <wp:effectExtent l="0" t="0" r="4445" b="4445"/>
             <wp:docPr id="1" name="Imagem 1"/>
             <wp:cNvGraphicFramePr>
               <a:graphicFrameLocks xmlns:a="http://schemas.openxmlformats.org/drawingml/2006/main" noChangeAspect="1"/>
@@ -639,7 +627,7 @@
                   <pic:spPr>
                     <a:xfrm>
                       <a:off x="0" y="0"/>
-                      <a:ext cx="2819794" cy="3229426"/>
+                      <a:ext cx="4885730" cy="4446365"/>
                     </a:xfrm>
                     <a:prstGeom prst="rect">
                       <a:avLst/>
@@ -651,9 +639,6 @@
           </wp:inline>
         </w:drawing>
       </w:r>
-      <w:r>
-        <w:t>a</w:t>
-      </w:r>
     </w:p>
     <w:p>
       <w:pPr>
@@ -664,6 +649,7 @@
         </w:numPr>
       </w:pPr>
       <w:r>
+        <w:lastRenderedPageBreak/>
         <w:t xml:space="preserve">Para testar basta digitar a </w:t>
       </w:r>
       <w:proofErr w:type="spellStart"/>
@@ -674,19 +660,15 @@
       <w:r>
         <w:t xml:space="preserve"> no navegador: localhost:8080/</w:t>
       </w:r>
-      <w:proofErr w:type="spellStart"/>
-      <w:r>
-        <w:t>victor</w:t>
-      </w:r>
-      <w:proofErr w:type="spellEnd"/>
+      <w:r>
+        <w:t>cadastro</w:t>
+      </w:r>
       <w:r>
         <w:t xml:space="preserve"> e aparecerá o conteúdo do componente </w:t>
       </w:r>
-      <w:proofErr w:type="spellStart"/>
-      <w:r>
-        <w:t>About</w:t>
-      </w:r>
-      <w:proofErr w:type="spellEnd"/>
+      <w:r>
+        <w:t>cadastro.</w:t>
+      </w:r>
       <w:r>
         <w:t>.</w:t>
       </w:r>
@@ -700,12 +682,11 @@
         </w:numPr>
       </w:pPr>
       <w:r>
-        <w:lastRenderedPageBreak/>
         <w:drawing>
-          <wp:inline distT="0" distB="0" distL="0" distR="0" wp14:anchorId="14A27420" wp14:editId="25989C02">
-            <wp:extent cx="6263013" cy="1912620"/>
-            <wp:effectExtent l="0" t="0" r="4445" b="0"/>
-            <wp:docPr id="2" name="Imagem 2"/>
+          <wp:inline distT="0" distB="0" distL="0" distR="0" wp14:anchorId="24CC4571" wp14:editId="432054AC">
+            <wp:extent cx="6000976" cy="1818900"/>
+            <wp:effectExtent l="0" t="0" r="0" b="0"/>
+            <wp:docPr id="5" name="Imagem 5"/>
             <wp:cNvGraphicFramePr>
               <a:graphicFrameLocks xmlns:a="http://schemas.openxmlformats.org/drawingml/2006/main" noChangeAspect="1"/>
             </wp:cNvGraphicFramePr>
@@ -725,7 +706,7 @@
                   <pic:spPr>
                     <a:xfrm>
                       <a:off x="0" y="0"/>
-                      <a:ext cx="6278009" cy="1917200"/>
+                      <a:ext cx="6028750" cy="1827318"/>
                     </a:xfrm>
                     <a:prstGeom prst="rect">
                       <a:avLst/>
@@ -841,15 +822,7 @@
       </w:r>
       <w:proofErr w:type="spellEnd"/>
       <w:r>
-        <w:t xml:space="preserve"> e nome </w:t>
-      </w:r>
-      <w:proofErr w:type="gramStart"/>
-      <w:r>
-        <w:t>e  botão</w:t>
-      </w:r>
-      <w:proofErr w:type="gramEnd"/>
-      <w:r>
-        <w:t xml:space="preserve"> teste.</w:t>
+        <w:t xml:space="preserve"> e nome e  botão teste.</w:t>
       </w:r>
     </w:p>
     <w:p>
@@ -861,6 +834,9 @@
         </w:numPr>
       </w:pPr>
       <w:r>
+        <w:rPr>
+          <w:noProof/>
+        </w:rPr>
         <w:drawing>
           <wp:inline distT="0" distB="0" distL="0" distR="0" wp14:anchorId="701F292F" wp14:editId="0BC10B1A">
             <wp:extent cx="6840220" cy="1949450"/>
@@ -941,6 +917,9 @@
         </w:numPr>
       </w:pPr>
       <w:r>
+        <w:rPr>
+          <w:noProof/>
+        </w:rPr>
         <w:drawing>
           <wp:inline distT="0" distB="0" distL="0" distR="0" wp14:anchorId="52B1FE72" wp14:editId="111B1368">
             <wp:extent cx="5089595" cy="4290921"/>
@@ -978,6 +957,117 @@
         </w:drawing>
       </w:r>
     </w:p>
+    <w:p>
+      <w:pPr>
+        <w:pStyle w:val="PargrafodaLista"/>
+      </w:pPr>
+    </w:p>
+    <w:p>
+      <w:pPr>
+        <w:pStyle w:val="PargrafodaLista"/>
+        <w:jc w:val="center"/>
+        <w:rPr>
+          <w:b/>
+          <w:bCs/>
+          <w:sz w:val="32"/>
+          <w:szCs w:val="32"/>
+        </w:rPr>
+      </w:pPr>
+      <w:r>
+        <w:rPr>
+          <w:b/>
+          <w:bCs/>
+          <w:sz w:val="32"/>
+          <w:szCs w:val="32"/>
+        </w:rPr>
+        <w:t>Criando um link para o Cadastro</w:t>
+      </w:r>
+    </w:p>
+    <w:p>
+      <w:pPr>
+        <w:pStyle w:val="PargrafodaLista"/>
+        <w:numPr>
+          <w:ilvl w:val="0"/>
+          <w:numId w:val="4"/>
+        </w:numPr>
+      </w:pPr>
+      <w:r>
+        <w:t xml:space="preserve">No arquivo </w:t>
+      </w:r>
+      <w:proofErr w:type="spellStart"/>
+      <w:r>
+        <w:t>APP.vue</w:t>
+      </w:r>
+      <w:proofErr w:type="spellEnd"/>
+      <w:r>
+        <w:t xml:space="preserve"> crie </w:t>
+      </w:r>
+      <w:r>
+        <w:t xml:space="preserve">um novo </w:t>
+      </w:r>
+      <w:proofErr w:type="spellStart"/>
+      <w:r>
+        <w:t>router</w:t>
+      </w:r>
+      <w:proofErr w:type="spellEnd"/>
+      <w:r>
+        <w:t xml:space="preserve">-link para acessar a </w:t>
+      </w:r>
+      <w:proofErr w:type="spellStart"/>
+      <w:r>
+        <w:t>view</w:t>
+      </w:r>
+      <w:proofErr w:type="spellEnd"/>
+      <w:r>
+        <w:t xml:space="preserve"> do cadastro.</w:t>
+      </w:r>
+    </w:p>
+    <w:p>
+      <w:pPr>
+        <w:pStyle w:val="PargrafodaLista"/>
+        <w:numPr>
+          <w:ilvl w:val="0"/>
+          <w:numId w:val="4"/>
+        </w:numPr>
+      </w:pPr>
+      <w:r>
+        <w:drawing>
+          <wp:inline distT="0" distB="0" distL="0" distR="0" wp14:anchorId="3E6F2C2E" wp14:editId="49FEB89A">
+            <wp:extent cx="5458587" cy="2191056"/>
+            <wp:effectExtent l="0" t="0" r="8890" b="0"/>
+            <wp:docPr id="6" name="Imagem 6"/>
+            <wp:cNvGraphicFramePr>
+              <a:graphicFrameLocks xmlns:a="http://schemas.openxmlformats.org/drawingml/2006/main" noChangeAspect="1"/>
+            </wp:cNvGraphicFramePr>
+            <a:graphic xmlns:a="http://schemas.openxmlformats.org/drawingml/2006/main">
+              <a:graphicData uri="http://schemas.openxmlformats.org/drawingml/2006/picture">
+                <pic:pic xmlns:pic="http://schemas.openxmlformats.org/drawingml/2006/picture">
+                  <pic:nvPicPr>
+                    <pic:cNvPr id="1" name=""/>
+                    <pic:cNvPicPr/>
+                  </pic:nvPicPr>
+                  <pic:blipFill>
+                    <a:blip r:embed="rId9"/>
+                    <a:stretch>
+                      <a:fillRect/>
+                    </a:stretch>
+                  </pic:blipFill>
+                  <pic:spPr>
+                    <a:xfrm>
+                      <a:off x="0" y="0"/>
+                      <a:ext cx="5458587" cy="2191056"/>
+                    </a:xfrm>
+                    <a:prstGeom prst="rect">
+                      <a:avLst/>
+                    </a:prstGeom>
+                  </pic:spPr>
+                </pic:pic>
+              </a:graphicData>
+            </a:graphic>
+          </wp:inline>
+        </w:drawing>
+      </w:r>
+    </w:p>
     <w:sectPr>
       <w:pgSz w:w="11906" w:h="16838"/>
       <w:pgMar w:top="567" w:right="567" w:bottom="567" w:left="567" w:header="709" w:footer="709" w:gutter="0"/>
@@ -1163,6 +1253,92 @@
     </w:lvl>
   </w:abstractNum>
   <w:abstractNum w:abstractNumId="2" w15:restartNumberingAfterBreak="0">
+    <w:nsid w:val="434E593A"/>
+    <w:multiLevelType w:val="hybridMultilevel"/>
+    <w:tmpl w:val="B4744086"/>
+    <w:lvl w:ilvl="0" w:tplc="FFFFFFFF">
+      <w:start w:val="1"/>
+      <w:numFmt w:val="decimal"/>
+      <w:lvlText w:val="%1."/>
+      <w:lvlJc w:val="left"/>
+      <w:pPr>
+        <w:ind w:left="720" w:hanging="360"/>
+      </w:pPr>
+    </w:lvl>
+    <w:lvl w:ilvl="1" w:tplc="FFFFFFFF" w:tentative="1">
+      <w:start w:val="1"/>
+      <w:numFmt w:val="lowerLetter"/>
+      <w:lvlText w:val="%2."/>
+      <w:lvlJc w:val="left"/>
+      <w:pPr>
+        <w:ind w:left="1440" w:hanging="360"/>
+      </w:pPr>
+    </w:lvl>
+    <w:lvl w:ilvl="2" w:tplc="FFFFFFFF" w:tentative="1">
+      <w:start w:val="1"/>
+      <w:numFmt w:val="lowerRoman"/>
+      <w:lvlText w:val="%3."/>
+      <w:lvlJc w:val="right"/>
+      <w:pPr>
+        <w:ind w:left="2160" w:hanging="180"/>
+      </w:pPr>
+    </w:lvl>
+    <w:lvl w:ilvl="3" w:tplc="FFFFFFFF" w:tentative="1">
+      <w:start w:val="1"/>
+      <w:numFmt w:val="decimal"/>
+      <w:lvlText w:val="%4."/>
+      <w:lvlJc w:val="left"/>
+      <w:pPr>
+        <w:ind w:left="2880" w:hanging="360"/>
+      </w:pPr>
+    </w:lvl>
+    <w:lvl w:ilvl="4" w:tplc="FFFFFFFF" w:tentative="1">
+      <w:start w:val="1"/>
+      <w:numFmt w:val="lowerLetter"/>
+      <w:lvlText w:val="%5."/>
+      <w:lvlJc w:val="left"/>
+      <w:pPr>
+        <w:ind w:left="3600" w:hanging="360"/>
+      </w:pPr>
+    </w:lvl>
+    <w:lvl w:ilvl="5" w:tplc="FFFFFFFF" w:tentative="1">
+      <w:start w:val="1"/>
+      <w:numFmt w:val="lowerRoman"/>
+      <w:lvlText w:val="%6."/>
+      <w:lvlJc w:val="right"/>
+      <w:pPr>
+        <w:ind w:left="4320" w:hanging="180"/>
+      </w:pPr>
+    </w:lvl>
+    <w:lvl w:ilvl="6" w:tplc="FFFFFFFF" w:tentative="1">
+      <w:start w:val="1"/>
+      <w:numFmt w:val="decimal"/>
+      <w:lvlText w:val="%7."/>
+      <w:lvlJc w:val="left"/>
+      <w:pPr>
+        <w:ind w:left="5040" w:hanging="360"/>
+      </w:pPr>
+    </w:lvl>
+    <w:lvl w:ilvl="7" w:tplc="FFFFFFFF" w:tentative="1">
+      <w:start w:val="1"/>
+      <w:numFmt w:val="lowerLetter"/>
+      <w:lvlText w:val="%8."/>
+      <w:lvlJc w:val="left"/>
+      <w:pPr>
+        <w:ind w:left="5760" w:hanging="360"/>
+      </w:pPr>
+    </w:lvl>
+    <w:lvl w:ilvl="8" w:tplc="FFFFFFFF" w:tentative="1">
+      <w:start w:val="1"/>
+      <w:numFmt w:val="lowerRoman"/>
+      <w:lvlText w:val="%9."/>
+      <w:lvlJc w:val="right"/>
+      <w:pPr>
+        <w:ind w:left="6480" w:hanging="180"/>
+      </w:pPr>
+    </w:lvl>
+  </w:abstractNum>
+  <w:abstractNum w:abstractNumId="3" w15:restartNumberingAfterBreak="0">
     <w:nsid w:val="4AD0554D"/>
     <w:multiLevelType w:val="hybridMultilevel"/>
     <w:tmpl w:val="B4744086"/>
@@ -1255,6 +1431,9 @@
     <w:abstractNumId w:val="1"/>
   </w:num>
   <w:num w:numId="3">
+    <w:abstractNumId w:val="3"/>
+  </w:num>
+  <w:num w:numId="4">
     <w:abstractNumId w:val="2"/>
   </w:num>
 </w:numbering>

</xml_diff>

<commit_message>
nested routes ou rotas aninhadas
</commit_message>
<xml_diff>
--- a/Instruções/Vue_Router.docx
+++ b/Instruções/Vue_Router.docx
@@ -310,7 +310,15 @@
         <w:jc w:val="both"/>
       </w:pPr>
       <w:r>
-        <w:t xml:space="preserve">Mas vamos  utilizar o </w:t>
+        <w:t xml:space="preserve">Mas </w:t>
+      </w:r>
+      <w:proofErr w:type="gramStart"/>
+      <w:r>
+        <w:t>vamos  utilizar</w:t>
+      </w:r>
+      <w:proofErr w:type="gramEnd"/>
+      <w:r>
+        <w:t xml:space="preserve"> o </w:t>
       </w:r>
       <w:proofErr w:type="spellStart"/>
       <w:r>
@@ -666,12 +674,14 @@
       <w:r>
         <w:t xml:space="preserve"> e aparecerá o conteúdo do componente </w:t>
       </w:r>
+      <w:proofErr w:type="gramStart"/>
       <w:r>
         <w:t>cadastro.</w:t>
       </w:r>
       <w:r>
         <w:t>.</w:t>
       </w:r>
+      <w:proofErr w:type="gramEnd"/>
     </w:p>
     <w:p>
       <w:pPr>
@@ -822,7 +832,15 @@
       </w:r>
       <w:proofErr w:type="spellEnd"/>
       <w:r>
-        <w:t xml:space="preserve"> e nome e  botão teste.</w:t>
+        <w:t xml:space="preserve"> e nome </w:t>
+      </w:r>
+      <w:proofErr w:type="gramStart"/>
+      <w:r>
+        <w:t>e  botão</w:t>
+      </w:r>
+      <w:proofErr w:type="gramEnd"/>
+      <w:r>
+        <w:t xml:space="preserve"> teste.</w:t>
       </w:r>
     </w:p>
     <w:p>
@@ -1068,6 +1086,1323 @@
         </w:drawing>
       </w:r>
     </w:p>
+    <w:p>
+      <w:pPr>
+        <w:pStyle w:val="PargrafodaLista"/>
+      </w:pPr>
+    </w:p>
+    <w:p>
+      <w:pPr>
+        <w:pStyle w:val="PargrafodaLista"/>
+        <w:jc w:val="center"/>
+        <w:rPr>
+          <w:b/>
+          <w:bCs/>
+          <w:sz w:val="32"/>
+          <w:szCs w:val="32"/>
+        </w:rPr>
+      </w:pPr>
+      <w:r>
+        <w:rPr>
+          <w:b/>
+          <w:bCs/>
+          <w:sz w:val="32"/>
+          <w:szCs w:val="32"/>
+        </w:rPr>
+        <w:t>Criando rotas dinâmicas com parâmetros</w:t>
+      </w:r>
+    </w:p>
+    <w:p>
+      <w:pPr>
+        <w:pStyle w:val="PargrafodaLista"/>
+        <w:numPr>
+          <w:ilvl w:val="0"/>
+          <w:numId w:val="5"/>
+        </w:numPr>
+        <w:jc w:val="both"/>
+        <w:rPr>
+          <w:sz w:val="24"/>
+          <w:szCs w:val="24"/>
+        </w:rPr>
+      </w:pPr>
+      <w:r>
+        <w:rPr>
+          <w:sz w:val="24"/>
+          <w:szCs w:val="24"/>
+        </w:rPr>
+        <w:t xml:space="preserve">Para criar rotas dinâmicas com parâmetros, basta ir no arquivo index.js no </w:t>
+      </w:r>
+      <w:proofErr w:type="spellStart"/>
+      <w:r>
+        <w:rPr>
+          <w:sz w:val="24"/>
+          <w:szCs w:val="24"/>
+        </w:rPr>
+        <w:t>array</w:t>
+      </w:r>
+      <w:proofErr w:type="spellEnd"/>
+      <w:r>
+        <w:rPr>
+          <w:sz w:val="24"/>
+          <w:szCs w:val="24"/>
+        </w:rPr>
+        <w:t xml:space="preserve"> de rotas e incluir o parâmetro em frente ao caminho</w:t>
+      </w:r>
+      <w:r>
+        <w:rPr>
+          <w:sz w:val="24"/>
+          <w:szCs w:val="24"/>
+        </w:rPr>
+        <w:t>, neste caso vamos inserir o parâmetro chamado :dado</w:t>
+      </w:r>
+    </w:p>
+    <w:p>
+      <w:pPr>
+        <w:pStyle w:val="PargrafodaLista"/>
+        <w:numPr>
+          <w:ilvl w:val="0"/>
+          <w:numId w:val="5"/>
+        </w:numPr>
+        <w:jc w:val="both"/>
+        <w:rPr>
+          <w:sz w:val="24"/>
+          <w:szCs w:val="24"/>
+        </w:rPr>
+      </w:pPr>
+      <w:r>
+        <w:rPr>
+          <w:sz w:val="24"/>
+          <w:szCs w:val="24"/>
+        </w:rPr>
+        <w:t xml:space="preserve">Após isso vamos no componente que conversa com a rota e criamos </w:t>
+      </w:r>
+      <w:r>
+        <w:rPr>
+          <w:sz w:val="24"/>
+          <w:szCs w:val="24"/>
+        </w:rPr>
+        <w:t xml:space="preserve">dentro da área de script um método chamado </w:t>
+      </w:r>
+      <w:proofErr w:type="spellStart"/>
+      <w:r>
+        <w:rPr>
+          <w:sz w:val="24"/>
+          <w:szCs w:val="24"/>
+        </w:rPr>
+        <w:t>created</w:t>
+      </w:r>
+      <w:proofErr w:type="spellEnd"/>
+      <w:r>
+        <w:rPr>
+          <w:sz w:val="24"/>
+          <w:szCs w:val="24"/>
+        </w:rPr>
+        <w:t>, que será chamado sempre que o componente for criado</w:t>
+      </w:r>
+      <w:r>
+        <w:rPr>
+          <w:sz w:val="24"/>
+          <w:szCs w:val="24"/>
+        </w:rPr>
+        <w:t xml:space="preserve">. No método </w:t>
+      </w:r>
+      <w:proofErr w:type="spellStart"/>
+      <w:r>
+        <w:rPr>
+          <w:sz w:val="24"/>
+          <w:szCs w:val="24"/>
+        </w:rPr>
+        <w:t>created</w:t>
+      </w:r>
+      <w:proofErr w:type="spellEnd"/>
+      <w:r>
+        <w:rPr>
+          <w:sz w:val="24"/>
+          <w:szCs w:val="24"/>
+        </w:rPr>
+        <w:t xml:space="preserve"> nós acessamos o parâmetro informado na rota, através de $</w:t>
+      </w:r>
+      <w:proofErr w:type="gramStart"/>
+      <w:r>
+        <w:rPr>
+          <w:sz w:val="24"/>
+          <w:szCs w:val="24"/>
+        </w:rPr>
+        <w:t>route.</w:t>
+      </w:r>
+      <w:proofErr w:type="spellStart"/>
+      <w:r>
+        <w:rPr>
+          <w:sz w:val="24"/>
+          <w:szCs w:val="24"/>
+        </w:rPr>
+        <w:t>parans</w:t>
+      </w:r>
+      <w:proofErr w:type="spellEnd"/>
+      <w:proofErr w:type="gramEnd"/>
+      <w:r>
+        <w:rPr>
+          <w:sz w:val="24"/>
+          <w:szCs w:val="24"/>
+        </w:rPr>
+        <w:t>.</w:t>
+      </w:r>
+      <w:r>
+        <w:rPr>
+          <w:sz w:val="24"/>
+          <w:szCs w:val="24"/>
+        </w:rPr>
+        <w:t>”</w:t>
+      </w:r>
+      <w:proofErr w:type="spellStart"/>
+      <w:r>
+        <w:rPr>
+          <w:sz w:val="24"/>
+          <w:szCs w:val="24"/>
+        </w:rPr>
+        <w:t>nome_do_parâmetro</w:t>
+      </w:r>
+      <w:proofErr w:type="spellEnd"/>
+      <w:r>
+        <w:rPr>
+          <w:sz w:val="24"/>
+          <w:szCs w:val="24"/>
+        </w:rPr>
+        <w:t>”</w:t>
+      </w:r>
+      <w:r>
+        <w:rPr>
+          <w:sz w:val="24"/>
+          <w:szCs w:val="24"/>
+        </w:rPr>
+        <w:t xml:space="preserve">. Lembrando que sempre que for </w:t>
+      </w:r>
+      <w:proofErr w:type="spellStart"/>
+      <w:r>
+        <w:rPr>
+          <w:sz w:val="24"/>
+          <w:szCs w:val="24"/>
+        </w:rPr>
+        <w:t>referênciar</w:t>
+      </w:r>
+      <w:proofErr w:type="spellEnd"/>
+      <w:r>
+        <w:rPr>
+          <w:sz w:val="24"/>
+          <w:szCs w:val="24"/>
+        </w:rPr>
+        <w:t xml:space="preserve"> devemos utilizar o </w:t>
+      </w:r>
+      <w:proofErr w:type="spellStart"/>
+      <w:r>
+        <w:rPr>
+          <w:sz w:val="24"/>
+          <w:szCs w:val="24"/>
+        </w:rPr>
+        <w:t>this</w:t>
+      </w:r>
+      <w:proofErr w:type="spellEnd"/>
+      <w:r>
+        <w:rPr>
+          <w:sz w:val="24"/>
+          <w:szCs w:val="24"/>
+        </w:rPr>
+        <w:t>.</w:t>
+      </w:r>
+      <w:r>
+        <w:rPr>
+          <w:sz w:val="24"/>
+          <w:szCs w:val="24"/>
+        </w:rPr>
+        <w:t xml:space="preserve"> Se utilizarmos um console.log($</w:t>
+      </w:r>
+      <w:proofErr w:type="spellStart"/>
+      <w:proofErr w:type="gramStart"/>
+      <w:r>
+        <w:rPr>
+          <w:sz w:val="24"/>
+          <w:szCs w:val="24"/>
+        </w:rPr>
+        <w:t>route.parans</w:t>
+      </w:r>
+      <w:proofErr w:type="gramEnd"/>
+      <w:r>
+        <w:rPr>
+          <w:sz w:val="24"/>
+          <w:szCs w:val="24"/>
+        </w:rPr>
+        <w:t>.dado</w:t>
+      </w:r>
+      <w:proofErr w:type="spellEnd"/>
+      <w:r>
+        <w:rPr>
+          <w:sz w:val="24"/>
+          <w:szCs w:val="24"/>
+        </w:rPr>
+        <w:t>) veremos o parâmetro que passamos na rota.</w:t>
+      </w:r>
+    </w:p>
+    <w:p>
+      <w:pPr>
+        <w:pStyle w:val="PargrafodaLista"/>
+        <w:numPr>
+          <w:ilvl w:val="0"/>
+          <w:numId w:val="5"/>
+        </w:numPr>
+        <w:jc w:val="both"/>
+        <w:rPr>
+          <w:sz w:val="24"/>
+          <w:szCs w:val="24"/>
+        </w:rPr>
+      </w:pPr>
+      <w:r>
+        <w:rPr>
+          <w:sz w:val="24"/>
+          <w:szCs w:val="24"/>
+        </w:rPr>
+        <w:t xml:space="preserve">Vamos definir a função data </w:t>
+      </w:r>
+      <w:r>
+        <w:rPr>
+          <w:sz w:val="24"/>
+          <w:szCs w:val="24"/>
+        </w:rPr>
+        <w:t xml:space="preserve">com uma variável chamada </w:t>
+      </w:r>
+      <w:proofErr w:type="spellStart"/>
+      <w:r>
+        <w:rPr>
+          <w:sz w:val="24"/>
+          <w:szCs w:val="24"/>
+        </w:rPr>
+        <w:t>parametroDaRota</w:t>
+      </w:r>
+      <w:proofErr w:type="spellEnd"/>
+      <w:r>
+        <w:rPr>
+          <w:sz w:val="24"/>
+          <w:szCs w:val="24"/>
+        </w:rPr>
+        <w:t>, essa variável será passada para o componente e mostrado dentro de um h4.</w:t>
+      </w:r>
+    </w:p>
+    <w:p>
+      <w:pPr>
+        <w:pStyle w:val="PargrafodaLista"/>
+        <w:numPr>
+          <w:ilvl w:val="0"/>
+          <w:numId w:val="5"/>
+        </w:numPr>
+        <w:jc w:val="both"/>
+        <w:rPr>
+          <w:sz w:val="24"/>
+          <w:szCs w:val="24"/>
+        </w:rPr>
+      </w:pPr>
+      <w:r>
+        <w:rPr>
+          <w:sz w:val="24"/>
+          <w:szCs w:val="24"/>
+        </w:rPr>
+        <w:t>&lt;h4&gt;{{</w:t>
+      </w:r>
+      <w:proofErr w:type="spellStart"/>
+      <w:r>
+        <w:rPr>
+          <w:sz w:val="24"/>
+          <w:szCs w:val="24"/>
+        </w:rPr>
+        <w:t>parametroDaRota</w:t>
+      </w:r>
+      <w:proofErr w:type="spellEnd"/>
+      <w:proofErr w:type="gramStart"/>
+      <w:r>
+        <w:rPr>
+          <w:sz w:val="24"/>
+          <w:szCs w:val="24"/>
+        </w:rPr>
+        <w:t>}}&lt;</w:t>
+      </w:r>
+      <w:proofErr w:type="gramEnd"/>
+      <w:r>
+        <w:rPr>
+          <w:sz w:val="24"/>
+          <w:szCs w:val="24"/>
+        </w:rPr>
+        <w:t>/h4&gt;</w:t>
+      </w:r>
+    </w:p>
+    <w:p>
+      <w:pPr>
+        <w:pStyle w:val="PargrafodaLista"/>
+        <w:numPr>
+          <w:ilvl w:val="0"/>
+          <w:numId w:val="5"/>
+        </w:numPr>
+        <w:jc w:val="both"/>
+        <w:rPr>
+          <w:sz w:val="24"/>
+          <w:szCs w:val="24"/>
+        </w:rPr>
+      </w:pPr>
+      <w:r>
+        <w:rPr>
+          <w:sz w:val="24"/>
+          <w:szCs w:val="24"/>
+        </w:rPr>
+        <w:t>Mas para isso temos que referenciar a variável recebendo o dado que foi digitado na rota.</w:t>
+      </w:r>
+    </w:p>
+    <w:p>
+      <w:pPr>
+        <w:pStyle w:val="PargrafodaLista"/>
+        <w:numPr>
+          <w:ilvl w:val="0"/>
+          <w:numId w:val="5"/>
+        </w:numPr>
+        <w:jc w:val="both"/>
+        <w:rPr>
+          <w:sz w:val="24"/>
+          <w:szCs w:val="24"/>
+        </w:rPr>
+      </w:pPr>
+      <w:r>
+        <w:rPr>
+          <w:sz w:val="24"/>
+          <w:szCs w:val="24"/>
+        </w:rPr>
+        <w:t xml:space="preserve">Isso dentro da função </w:t>
+      </w:r>
+      <w:proofErr w:type="spellStart"/>
+      <w:proofErr w:type="gramStart"/>
+      <w:r>
+        <w:rPr>
+          <w:sz w:val="24"/>
+          <w:szCs w:val="24"/>
+        </w:rPr>
+        <w:t>created</w:t>
+      </w:r>
+      <w:proofErr w:type="spellEnd"/>
+      <w:r>
+        <w:rPr>
+          <w:sz w:val="24"/>
+          <w:szCs w:val="24"/>
+        </w:rPr>
+        <w:t>(</w:t>
+      </w:r>
+      <w:proofErr w:type="gramEnd"/>
+      <w:r>
+        <w:rPr>
+          <w:sz w:val="24"/>
+          <w:szCs w:val="24"/>
+        </w:rPr>
+        <w:t>).</w:t>
+      </w:r>
+    </w:p>
+    <w:p>
+      <w:pPr>
+        <w:pStyle w:val="PargrafodaLista"/>
+        <w:numPr>
+          <w:ilvl w:val="0"/>
+          <w:numId w:val="5"/>
+        </w:numPr>
+        <w:jc w:val="both"/>
+        <w:rPr>
+          <w:sz w:val="24"/>
+          <w:szCs w:val="24"/>
+        </w:rPr>
+      </w:pPr>
+      <w:proofErr w:type="spellStart"/>
+      <w:r>
+        <w:rPr>
+          <w:sz w:val="24"/>
+          <w:szCs w:val="24"/>
+        </w:rPr>
+        <w:t>This.parametroDaRota</w:t>
+      </w:r>
+      <w:proofErr w:type="spellEnd"/>
+      <w:r>
+        <w:rPr>
+          <w:sz w:val="24"/>
+          <w:szCs w:val="24"/>
+        </w:rPr>
+        <w:t xml:space="preserve"> = </w:t>
+      </w:r>
+      <w:proofErr w:type="spellStart"/>
+      <w:proofErr w:type="gramStart"/>
+      <w:r>
+        <w:rPr>
+          <w:sz w:val="24"/>
+          <w:szCs w:val="24"/>
+        </w:rPr>
+        <w:t>this</w:t>
+      </w:r>
+      <w:proofErr w:type="spellEnd"/>
+      <w:r>
+        <w:rPr>
+          <w:sz w:val="24"/>
+          <w:szCs w:val="24"/>
+        </w:rPr>
+        <w:t>.$</w:t>
+      </w:r>
+      <w:proofErr w:type="spellStart"/>
+      <w:proofErr w:type="gramEnd"/>
+      <w:r>
+        <w:rPr>
+          <w:sz w:val="24"/>
+          <w:szCs w:val="24"/>
+        </w:rPr>
+        <w:t>route.params.dado</w:t>
+      </w:r>
+      <w:proofErr w:type="spellEnd"/>
+      <w:r>
+        <w:rPr>
+          <w:sz w:val="24"/>
+          <w:szCs w:val="24"/>
+        </w:rPr>
+        <w:t>;</w:t>
+      </w:r>
+    </w:p>
+    <w:p>
+      <w:pPr>
+        <w:pStyle w:val="PargrafodaLista"/>
+        <w:numPr>
+          <w:ilvl w:val="0"/>
+          <w:numId w:val="5"/>
+        </w:numPr>
+        <w:jc w:val="both"/>
+        <w:rPr>
+          <w:sz w:val="24"/>
+          <w:szCs w:val="24"/>
+        </w:rPr>
+      </w:pPr>
+      <w:r>
+        <w:rPr>
+          <w:sz w:val="24"/>
+          <w:szCs w:val="24"/>
+        </w:rPr>
+        <w:drawing>
+          <wp:inline distT="0" distB="0" distL="0" distR="0" wp14:anchorId="2A70652B" wp14:editId="2DCA0A94">
+            <wp:extent cx="4408910" cy="3571676"/>
+            <wp:effectExtent l="0" t="0" r="0" b="0"/>
+            <wp:docPr id="7" name="Imagem 7"/>
+            <wp:cNvGraphicFramePr>
+              <a:graphicFrameLocks xmlns:a="http://schemas.openxmlformats.org/drawingml/2006/main" noChangeAspect="1"/>
+            </wp:cNvGraphicFramePr>
+            <a:graphic xmlns:a="http://schemas.openxmlformats.org/drawingml/2006/main">
+              <a:graphicData uri="http://schemas.openxmlformats.org/drawingml/2006/picture">
+                <pic:pic xmlns:pic="http://schemas.openxmlformats.org/drawingml/2006/picture">
+                  <pic:nvPicPr>
+                    <pic:cNvPr id="1" name=""/>
+                    <pic:cNvPicPr/>
+                  </pic:nvPicPr>
+                  <pic:blipFill>
+                    <a:blip r:embed="rId10"/>
+                    <a:stretch>
+                      <a:fillRect/>
+                    </a:stretch>
+                  </pic:blipFill>
+                  <pic:spPr>
+                    <a:xfrm>
+                      <a:off x="0" y="0"/>
+                      <a:ext cx="4428844" cy="3587825"/>
+                    </a:xfrm>
+                    <a:prstGeom prst="rect">
+                      <a:avLst/>
+                    </a:prstGeom>
+                  </pic:spPr>
+                </pic:pic>
+              </a:graphicData>
+            </a:graphic>
+          </wp:inline>
+        </w:drawing>
+      </w:r>
+    </w:p>
+    <w:p>
+      <w:pPr>
+        <w:pStyle w:val="PargrafodaLista"/>
+        <w:jc w:val="both"/>
+      </w:pPr>
+    </w:p>
+    <w:p>
+      <w:pPr>
+        <w:pStyle w:val="PargrafodaLista"/>
+        <w:jc w:val="both"/>
+      </w:pPr>
+    </w:p>
+    <w:p>
+      <w:pPr>
+        <w:pStyle w:val="PargrafodaLista"/>
+        <w:jc w:val="center"/>
+        <w:rPr>
+          <w:b/>
+          <w:bCs/>
+          <w:sz w:val="32"/>
+          <w:szCs w:val="32"/>
+        </w:rPr>
+      </w:pPr>
+      <w:r>
+        <w:rPr>
+          <w:b/>
+          <w:bCs/>
+          <w:sz w:val="32"/>
+          <w:szCs w:val="32"/>
+        </w:rPr>
+        <w:lastRenderedPageBreak/>
+        <w:t>Criando links dinâmicos</w:t>
+      </w:r>
+    </w:p>
+    <w:p>
+      <w:pPr>
+        <w:pStyle w:val="PargrafodaLista"/>
+        <w:numPr>
+          <w:ilvl w:val="0"/>
+          <w:numId w:val="6"/>
+        </w:numPr>
+        <w:jc w:val="both"/>
+        <w:rPr>
+          <w:sz w:val="24"/>
+          <w:szCs w:val="24"/>
+        </w:rPr>
+      </w:pPr>
+      <w:r>
+        <w:rPr>
+          <w:sz w:val="24"/>
+          <w:szCs w:val="24"/>
+        </w:rPr>
+        <w:t xml:space="preserve">No arquivo </w:t>
+      </w:r>
+      <w:proofErr w:type="spellStart"/>
+      <w:r>
+        <w:rPr>
+          <w:sz w:val="24"/>
+          <w:szCs w:val="24"/>
+        </w:rPr>
+        <w:t>App.vue</w:t>
+      </w:r>
+      <w:proofErr w:type="spellEnd"/>
+      <w:r>
+        <w:rPr>
+          <w:sz w:val="24"/>
+          <w:szCs w:val="24"/>
+        </w:rPr>
+        <w:t xml:space="preserve"> vamos fazer um </w:t>
+      </w:r>
+      <w:proofErr w:type="spellStart"/>
+      <w:r>
+        <w:rPr>
+          <w:sz w:val="24"/>
+          <w:szCs w:val="24"/>
+        </w:rPr>
+        <w:t>bind</w:t>
+      </w:r>
+      <w:proofErr w:type="spellEnd"/>
+      <w:r>
+        <w:rPr>
+          <w:sz w:val="24"/>
+          <w:szCs w:val="24"/>
+        </w:rPr>
+        <w:t xml:space="preserve"> no link que vamos transformar em dinâmico, apagar a rota e passar um objeto </w:t>
+      </w:r>
+      <w:proofErr w:type="spellStart"/>
+      <w:r>
+        <w:rPr>
+          <w:sz w:val="24"/>
+          <w:szCs w:val="24"/>
+        </w:rPr>
+        <w:t>javaScript</w:t>
+      </w:r>
+      <w:proofErr w:type="spellEnd"/>
+      <w:r>
+        <w:rPr>
+          <w:sz w:val="24"/>
+          <w:szCs w:val="24"/>
+        </w:rPr>
+        <w:t xml:space="preserve"> com o nome da rota e o</w:t>
+      </w:r>
+      <w:r>
+        <w:rPr>
+          <w:sz w:val="24"/>
+          <w:szCs w:val="24"/>
+        </w:rPr>
+        <w:t xml:space="preserve"> parâmetro criado no </w:t>
+      </w:r>
+      <w:proofErr w:type="spellStart"/>
+      <w:r>
+        <w:rPr>
+          <w:sz w:val="24"/>
+          <w:szCs w:val="24"/>
+        </w:rPr>
+        <w:t>array</w:t>
+      </w:r>
+      <w:proofErr w:type="spellEnd"/>
+      <w:r>
+        <w:rPr>
+          <w:sz w:val="24"/>
+          <w:szCs w:val="24"/>
+        </w:rPr>
+        <w:t xml:space="preserve"> de rotas.</w:t>
+      </w:r>
+    </w:p>
+    <w:p>
+      <w:pPr>
+        <w:pStyle w:val="PargrafodaLista"/>
+        <w:numPr>
+          <w:ilvl w:val="0"/>
+          <w:numId w:val="6"/>
+        </w:numPr>
+        <w:jc w:val="both"/>
+        <w:rPr>
+          <w:sz w:val="24"/>
+          <w:szCs w:val="24"/>
+        </w:rPr>
+      </w:pPr>
+      <w:r>
+        <w:rPr>
+          <w:sz w:val="24"/>
+          <w:szCs w:val="24"/>
+        </w:rPr>
+        <w:drawing>
+          <wp:inline distT="0" distB="0" distL="0" distR="0" wp14:anchorId="2374A050" wp14:editId="7D425840">
+            <wp:extent cx="6289075" cy="1849120"/>
+            <wp:effectExtent l="0" t="0" r="0" b="0"/>
+            <wp:docPr id="8" name="Imagem 8"/>
+            <wp:cNvGraphicFramePr>
+              <a:graphicFrameLocks xmlns:a="http://schemas.openxmlformats.org/drawingml/2006/main" noChangeAspect="1"/>
+            </wp:cNvGraphicFramePr>
+            <a:graphic xmlns:a="http://schemas.openxmlformats.org/drawingml/2006/main">
+              <a:graphicData uri="http://schemas.openxmlformats.org/drawingml/2006/picture">
+                <pic:pic xmlns:pic="http://schemas.openxmlformats.org/drawingml/2006/picture">
+                  <pic:nvPicPr>
+                    <pic:cNvPr id="1" name=""/>
+                    <pic:cNvPicPr/>
+                  </pic:nvPicPr>
+                  <pic:blipFill>
+                    <a:blip r:embed="rId11"/>
+                    <a:stretch>
+                      <a:fillRect/>
+                    </a:stretch>
+                  </pic:blipFill>
+                  <pic:spPr>
+                    <a:xfrm>
+                      <a:off x="0" y="0"/>
+                      <a:ext cx="6294164" cy="1850616"/>
+                    </a:xfrm>
+                    <a:prstGeom prst="rect">
+                      <a:avLst/>
+                    </a:prstGeom>
+                  </pic:spPr>
+                </pic:pic>
+              </a:graphicData>
+            </a:graphic>
+          </wp:inline>
+        </w:drawing>
+      </w:r>
+    </w:p>
+    <w:p>
+      <w:pPr>
+        <w:pStyle w:val="PargrafodaLista"/>
+        <w:jc w:val="both"/>
+        <w:rPr>
+          <w:sz w:val="24"/>
+          <w:szCs w:val="24"/>
+        </w:rPr>
+      </w:pPr>
+    </w:p>
+    <w:p>
+      <w:pPr>
+        <w:pStyle w:val="PargrafodaLista"/>
+        <w:jc w:val="center"/>
+        <w:rPr>
+          <w:b/>
+          <w:bCs/>
+          <w:sz w:val="32"/>
+          <w:szCs w:val="32"/>
+        </w:rPr>
+      </w:pPr>
+      <w:proofErr w:type="spellStart"/>
+      <w:r>
+        <w:rPr>
+          <w:b/>
+          <w:bCs/>
+          <w:sz w:val="32"/>
+          <w:szCs w:val="32"/>
+        </w:rPr>
+        <w:t>Nested</w:t>
+      </w:r>
+      <w:proofErr w:type="spellEnd"/>
+      <w:r>
+        <w:rPr>
+          <w:b/>
+          <w:bCs/>
+          <w:sz w:val="32"/>
+          <w:szCs w:val="32"/>
+        </w:rPr>
+        <w:t xml:space="preserve"> </w:t>
+      </w:r>
+      <w:proofErr w:type="spellStart"/>
+      <w:r>
+        <w:rPr>
+          <w:b/>
+          <w:bCs/>
+          <w:sz w:val="32"/>
+          <w:szCs w:val="32"/>
+        </w:rPr>
+        <w:t>Routes</w:t>
+      </w:r>
+      <w:proofErr w:type="spellEnd"/>
+      <w:r>
+        <w:rPr>
+          <w:b/>
+          <w:bCs/>
+          <w:sz w:val="32"/>
+          <w:szCs w:val="32"/>
+        </w:rPr>
+        <w:t xml:space="preserve"> (Rotas aninhadas)</w:t>
+      </w:r>
+    </w:p>
+    <w:p>
+      <w:pPr>
+        <w:pStyle w:val="PargrafodaLista"/>
+        <w:numPr>
+          <w:ilvl w:val="0"/>
+          <w:numId w:val="7"/>
+        </w:numPr>
+        <w:jc w:val="both"/>
+        <w:rPr>
+          <w:sz w:val="24"/>
+          <w:szCs w:val="24"/>
+        </w:rPr>
+      </w:pPr>
+      <w:r>
+        <w:rPr>
+          <w:sz w:val="24"/>
+          <w:szCs w:val="24"/>
+        </w:rPr>
+        <w:t xml:space="preserve">Para colocarmos uma rota dentro de outra, vamos até o arquivo index.js no </w:t>
+      </w:r>
+      <w:proofErr w:type="spellStart"/>
+      <w:r>
+        <w:rPr>
+          <w:sz w:val="24"/>
+          <w:szCs w:val="24"/>
+        </w:rPr>
+        <w:t>array</w:t>
+      </w:r>
+      <w:proofErr w:type="spellEnd"/>
+      <w:r>
+        <w:rPr>
+          <w:sz w:val="24"/>
+          <w:szCs w:val="24"/>
+        </w:rPr>
+        <w:t xml:space="preserve"> de rotas, vamos apagar o parâmetro :dado passado</w:t>
+      </w:r>
+      <w:r>
+        <w:rPr>
+          <w:sz w:val="24"/>
+          <w:szCs w:val="24"/>
+        </w:rPr>
+        <w:t xml:space="preserve"> na rota cadastro. </w:t>
+      </w:r>
+    </w:p>
+    <w:p>
+      <w:pPr>
+        <w:pStyle w:val="PargrafodaLista"/>
+        <w:numPr>
+          <w:ilvl w:val="0"/>
+          <w:numId w:val="7"/>
+        </w:numPr>
+        <w:jc w:val="both"/>
+        <w:rPr>
+          <w:sz w:val="24"/>
+          <w:szCs w:val="24"/>
+        </w:rPr>
+      </w:pPr>
+      <w:r>
+        <w:rPr>
+          <w:sz w:val="24"/>
+          <w:szCs w:val="24"/>
+        </w:rPr>
+        <w:drawing>
+          <wp:inline distT="0" distB="0" distL="0" distR="0" wp14:anchorId="7CD8282F" wp14:editId="39CB3BF7">
+            <wp:extent cx="6164093" cy="4810582"/>
+            <wp:effectExtent l="0" t="0" r="8255" b="9525"/>
+            <wp:docPr id="9" name="Imagem 9"/>
+            <wp:cNvGraphicFramePr>
+              <a:graphicFrameLocks xmlns:a="http://schemas.openxmlformats.org/drawingml/2006/main" noChangeAspect="1"/>
+            </wp:cNvGraphicFramePr>
+            <a:graphic xmlns:a="http://schemas.openxmlformats.org/drawingml/2006/main">
+              <a:graphicData uri="http://schemas.openxmlformats.org/drawingml/2006/picture">
+                <pic:pic xmlns:pic="http://schemas.openxmlformats.org/drawingml/2006/picture">
+                  <pic:nvPicPr>
+                    <pic:cNvPr id="1" name=""/>
+                    <pic:cNvPicPr/>
+                  </pic:nvPicPr>
+                  <pic:blipFill>
+                    <a:blip r:embed="rId12"/>
+                    <a:stretch>
+                      <a:fillRect/>
+                    </a:stretch>
+                  </pic:blipFill>
+                  <pic:spPr>
+                    <a:xfrm>
+                      <a:off x="0" y="0"/>
+                      <a:ext cx="6172569" cy="4817197"/>
+                    </a:xfrm>
+                    <a:prstGeom prst="rect">
+                      <a:avLst/>
+                    </a:prstGeom>
+                  </pic:spPr>
+                </pic:pic>
+              </a:graphicData>
+            </a:graphic>
+          </wp:inline>
+        </w:drawing>
+      </w:r>
+    </w:p>
+    <w:p>
+      <w:pPr>
+        <w:pStyle w:val="PargrafodaLista"/>
+        <w:numPr>
+          <w:ilvl w:val="0"/>
+          <w:numId w:val="7"/>
+        </w:numPr>
+        <w:jc w:val="both"/>
+        <w:rPr>
+          <w:sz w:val="24"/>
+          <w:szCs w:val="24"/>
+        </w:rPr>
+      </w:pPr>
+      <w:r>
+        <w:rPr>
+          <w:sz w:val="24"/>
+          <w:szCs w:val="24"/>
+        </w:rPr>
+        <w:t xml:space="preserve">Vamos comentar também a criação da variável </w:t>
+      </w:r>
+      <w:proofErr w:type="spellStart"/>
+      <w:r>
+        <w:rPr>
+          <w:sz w:val="24"/>
+          <w:szCs w:val="24"/>
+        </w:rPr>
+        <w:t>parâmetroDaRota</w:t>
+      </w:r>
+      <w:proofErr w:type="spellEnd"/>
+      <w:r>
+        <w:rPr>
+          <w:sz w:val="24"/>
+          <w:szCs w:val="24"/>
+        </w:rPr>
+        <w:t xml:space="preserve"> no componente Cadastro</w:t>
+      </w:r>
+    </w:p>
+    <w:p>
+      <w:pPr>
+        <w:pStyle w:val="PargrafodaLista"/>
+        <w:numPr>
+          <w:ilvl w:val="0"/>
+          <w:numId w:val="7"/>
+        </w:numPr>
+        <w:jc w:val="both"/>
+        <w:rPr>
+          <w:sz w:val="24"/>
+          <w:szCs w:val="24"/>
+        </w:rPr>
+      </w:pPr>
+      <w:r>
+        <w:rPr>
+          <w:sz w:val="24"/>
+          <w:szCs w:val="24"/>
+        </w:rPr>
+        <w:drawing>
+          <wp:inline distT="0" distB="0" distL="0" distR="0" wp14:anchorId="596B9A23" wp14:editId="5E6474B1">
+            <wp:extent cx="3111152" cy="1465136"/>
+            <wp:effectExtent l="0" t="0" r="0" b="1905"/>
+            <wp:docPr id="10" name="Imagem 10"/>
+            <wp:cNvGraphicFramePr>
+              <a:graphicFrameLocks xmlns:a="http://schemas.openxmlformats.org/drawingml/2006/main" noChangeAspect="1"/>
+            </wp:cNvGraphicFramePr>
+            <a:graphic xmlns:a="http://schemas.openxmlformats.org/drawingml/2006/main">
+              <a:graphicData uri="http://schemas.openxmlformats.org/drawingml/2006/picture">
+                <pic:pic xmlns:pic="http://schemas.openxmlformats.org/drawingml/2006/picture">
+                  <pic:nvPicPr>
+                    <pic:cNvPr id="1" name=""/>
+                    <pic:cNvPicPr/>
+                  </pic:nvPicPr>
+                  <pic:blipFill>
+                    <a:blip r:embed="rId13"/>
+                    <a:stretch>
+                      <a:fillRect/>
+                    </a:stretch>
+                  </pic:blipFill>
+                  <pic:spPr>
+                    <a:xfrm>
+                      <a:off x="0" y="0"/>
+                      <a:ext cx="3124236" cy="1471298"/>
+                    </a:xfrm>
+                    <a:prstGeom prst="rect">
+                      <a:avLst/>
+                    </a:prstGeom>
+                  </pic:spPr>
+                </pic:pic>
+              </a:graphicData>
+            </a:graphic>
+          </wp:inline>
+        </w:drawing>
+      </w:r>
+    </w:p>
+    <w:p>
+      <w:pPr>
+        <w:pStyle w:val="PargrafodaLista"/>
+        <w:numPr>
+          <w:ilvl w:val="0"/>
+          <w:numId w:val="7"/>
+        </w:numPr>
+        <w:jc w:val="both"/>
+        <w:rPr>
+          <w:sz w:val="24"/>
+          <w:szCs w:val="24"/>
+        </w:rPr>
+      </w:pPr>
+      <w:r>
+        <w:rPr>
+          <w:sz w:val="24"/>
+          <w:szCs w:val="24"/>
+        </w:rPr>
+        <w:lastRenderedPageBreak/>
+        <w:t xml:space="preserve">No arquivo index.js no </w:t>
+      </w:r>
+      <w:proofErr w:type="spellStart"/>
+      <w:r>
+        <w:rPr>
+          <w:sz w:val="24"/>
+          <w:szCs w:val="24"/>
+        </w:rPr>
+        <w:t>array</w:t>
+      </w:r>
+      <w:proofErr w:type="spellEnd"/>
+      <w:r>
+        <w:rPr>
+          <w:sz w:val="24"/>
+          <w:szCs w:val="24"/>
+        </w:rPr>
+        <w:t xml:space="preserve"> de rotas vamos criar uma rota filha para a rota cadastro, lembrando que a rota </w:t>
+      </w:r>
+      <w:proofErr w:type="spellStart"/>
+      <w:r>
+        <w:rPr>
+          <w:sz w:val="24"/>
+          <w:szCs w:val="24"/>
+        </w:rPr>
+        <w:t>children</w:t>
+      </w:r>
+      <w:proofErr w:type="spellEnd"/>
+      <w:r>
+        <w:rPr>
+          <w:sz w:val="24"/>
+          <w:szCs w:val="24"/>
+        </w:rPr>
+        <w:t xml:space="preserve"> é um </w:t>
+      </w:r>
+      <w:proofErr w:type="spellStart"/>
+      <w:r>
+        <w:rPr>
+          <w:sz w:val="24"/>
+          <w:szCs w:val="24"/>
+        </w:rPr>
+        <w:t>array</w:t>
+      </w:r>
+      <w:proofErr w:type="spellEnd"/>
+      <w:r>
+        <w:rPr>
+          <w:sz w:val="24"/>
+          <w:szCs w:val="24"/>
+        </w:rPr>
+        <w:t xml:space="preserve"> e por isso podemos criar várias rotas filhas.</w:t>
+      </w:r>
+    </w:p>
+    <w:p>
+      <w:pPr>
+        <w:pStyle w:val="PargrafodaLista"/>
+        <w:numPr>
+          <w:ilvl w:val="0"/>
+          <w:numId w:val="7"/>
+        </w:numPr>
+        <w:jc w:val="both"/>
+        <w:rPr>
+          <w:sz w:val="24"/>
+          <w:szCs w:val="24"/>
+        </w:rPr>
+      </w:pPr>
+      <w:r>
+        <w:rPr>
+          <w:sz w:val="24"/>
+          <w:szCs w:val="24"/>
+        </w:rPr>
+        <w:drawing>
+          <wp:inline distT="0" distB="0" distL="0" distR="0" wp14:anchorId="530D9278" wp14:editId="4AB8E307">
+            <wp:extent cx="4239217" cy="5163271"/>
+            <wp:effectExtent l="0" t="0" r="9525" b="0"/>
+            <wp:docPr id="13" name="Imagem 13"/>
+            <wp:cNvGraphicFramePr>
+              <a:graphicFrameLocks xmlns:a="http://schemas.openxmlformats.org/drawingml/2006/main" noChangeAspect="1"/>
+            </wp:cNvGraphicFramePr>
+            <a:graphic xmlns:a="http://schemas.openxmlformats.org/drawingml/2006/main">
+              <a:graphicData uri="http://schemas.openxmlformats.org/drawingml/2006/picture">
+                <pic:pic xmlns:pic="http://schemas.openxmlformats.org/drawingml/2006/picture">
+                  <pic:nvPicPr>
+                    <pic:cNvPr id="1" name=""/>
+                    <pic:cNvPicPr/>
+                  </pic:nvPicPr>
+                  <pic:blipFill>
+                    <a:blip r:embed="rId14"/>
+                    <a:stretch>
+                      <a:fillRect/>
+                    </a:stretch>
+                  </pic:blipFill>
+                  <pic:spPr>
+                    <a:xfrm>
+                      <a:off x="0" y="0"/>
+                      <a:ext cx="4239217" cy="5163271"/>
+                    </a:xfrm>
+                    <a:prstGeom prst="rect">
+                      <a:avLst/>
+                    </a:prstGeom>
+                  </pic:spPr>
+                </pic:pic>
+              </a:graphicData>
+            </a:graphic>
+          </wp:inline>
+        </w:drawing>
+      </w:r>
+    </w:p>
+    <w:p>
+      <w:pPr>
+        <w:pStyle w:val="PargrafodaLista"/>
+        <w:numPr>
+          <w:ilvl w:val="0"/>
+          <w:numId w:val="7"/>
+        </w:numPr>
+        <w:jc w:val="both"/>
+        <w:rPr>
+          <w:sz w:val="24"/>
+          <w:szCs w:val="24"/>
+        </w:rPr>
+      </w:pPr>
+      <w:proofErr w:type="spellStart"/>
+      <w:r>
+        <w:rPr>
+          <w:sz w:val="24"/>
+          <w:szCs w:val="24"/>
+        </w:rPr>
+        <w:t>Vamor</w:t>
+      </w:r>
+      <w:proofErr w:type="spellEnd"/>
+      <w:r>
+        <w:rPr>
+          <w:sz w:val="24"/>
+          <w:szCs w:val="24"/>
+        </w:rPr>
+        <w:t xml:space="preserve"> criar um componente chamado Aluno para testar.</w:t>
+      </w:r>
+    </w:p>
+    <w:p>
+      <w:pPr>
+        <w:pStyle w:val="PargrafodaLista"/>
+        <w:numPr>
+          <w:ilvl w:val="0"/>
+          <w:numId w:val="7"/>
+        </w:numPr>
+        <w:jc w:val="both"/>
+        <w:rPr>
+          <w:sz w:val="24"/>
+          <w:szCs w:val="24"/>
+        </w:rPr>
+      </w:pPr>
+      <w:r>
+        <w:rPr>
+          <w:sz w:val="24"/>
+          <w:szCs w:val="24"/>
+        </w:rPr>
+        <w:drawing>
+          <wp:inline distT="0" distB="0" distL="0" distR="0" wp14:anchorId="669CC35C" wp14:editId="2763ECDA">
+            <wp:extent cx="6088659" cy="1499235"/>
+            <wp:effectExtent l="0" t="0" r="7620" b="5715"/>
+            <wp:docPr id="12" name="Imagem 12"/>
+            <wp:cNvGraphicFramePr>
+              <a:graphicFrameLocks xmlns:a="http://schemas.openxmlformats.org/drawingml/2006/main" noChangeAspect="1"/>
+            </wp:cNvGraphicFramePr>
+            <a:graphic xmlns:a="http://schemas.openxmlformats.org/drawingml/2006/main">
+              <a:graphicData uri="http://schemas.openxmlformats.org/drawingml/2006/picture">
+                <pic:pic xmlns:pic="http://schemas.openxmlformats.org/drawingml/2006/picture">
+                  <pic:nvPicPr>
+                    <pic:cNvPr id="1" name=""/>
+                    <pic:cNvPicPr/>
+                  </pic:nvPicPr>
+                  <pic:blipFill>
+                    <a:blip r:embed="rId15"/>
+                    <a:stretch>
+                      <a:fillRect/>
+                    </a:stretch>
+                  </pic:blipFill>
+                  <pic:spPr>
+                    <a:xfrm>
+                      <a:off x="0" y="0"/>
+                      <a:ext cx="6093587" cy="1500448"/>
+                    </a:xfrm>
+                    <a:prstGeom prst="rect">
+                      <a:avLst/>
+                    </a:prstGeom>
+                  </pic:spPr>
+                </pic:pic>
+              </a:graphicData>
+            </a:graphic>
+          </wp:inline>
+        </w:drawing>
+      </w:r>
+    </w:p>
+    <w:p>
+      <w:pPr>
+        <w:pStyle w:val="PargrafodaLista"/>
+        <w:numPr>
+          <w:ilvl w:val="0"/>
+          <w:numId w:val="7"/>
+        </w:numPr>
+        <w:jc w:val="both"/>
+        <w:rPr>
+          <w:sz w:val="24"/>
+          <w:szCs w:val="24"/>
+        </w:rPr>
+      </w:pPr>
+    </w:p>
+    <w:p>
+      <w:pPr>
+        <w:pStyle w:val="PargrafodaLista"/>
+        <w:numPr>
+          <w:ilvl w:val="0"/>
+          <w:numId w:val="7"/>
+        </w:numPr>
+        <w:jc w:val="both"/>
+        <w:rPr>
+          <w:sz w:val="24"/>
+          <w:szCs w:val="24"/>
+        </w:rPr>
+      </w:pPr>
+      <w:r>
+        <w:rPr>
+          <w:sz w:val="24"/>
+          <w:szCs w:val="24"/>
+        </w:rPr>
+        <w:t>Importe o componente</w:t>
+      </w:r>
+      <w:r>
+        <w:rPr>
+          <w:sz w:val="24"/>
+          <w:szCs w:val="24"/>
+        </w:rPr>
+        <w:t xml:space="preserve"> no arquivo index.js</w:t>
+      </w:r>
+      <w:r>
+        <w:rPr>
+          <w:sz w:val="24"/>
+          <w:szCs w:val="24"/>
+        </w:rPr>
+        <w:t xml:space="preserve"> para a rota funcionar</w:t>
+      </w:r>
+      <w:r>
+        <w:rPr>
+          <w:sz w:val="24"/>
+          <w:szCs w:val="24"/>
+        </w:rPr>
+        <w:t xml:space="preserve"> e no componente da rota pai, devemos inserir um &lt;</w:t>
+      </w:r>
+      <w:proofErr w:type="spellStart"/>
+      <w:r>
+        <w:rPr>
+          <w:sz w:val="24"/>
+          <w:szCs w:val="24"/>
+        </w:rPr>
+        <w:t>router-view</w:t>
+      </w:r>
+      <w:proofErr w:type="spellEnd"/>
+      <w:r>
+        <w:rPr>
+          <w:sz w:val="24"/>
+          <w:szCs w:val="24"/>
+        </w:rPr>
+        <w:t>&gt; para que o componente filho seja exibido.</w:t>
+      </w:r>
+    </w:p>
+    <w:p>
+      <w:pPr>
+        <w:pStyle w:val="PargrafodaLista"/>
+        <w:numPr>
+          <w:ilvl w:val="0"/>
+          <w:numId w:val="7"/>
+        </w:numPr>
+        <w:jc w:val="both"/>
+        <w:rPr>
+          <w:sz w:val="24"/>
+          <w:szCs w:val="24"/>
+        </w:rPr>
+      </w:pPr>
+      <w:r>
+        <w:rPr>
+          <w:sz w:val="24"/>
+          <w:szCs w:val="24"/>
+        </w:rPr>
+        <w:drawing>
+          <wp:inline distT="0" distB="0" distL="0" distR="0" wp14:anchorId="6A0BEDCD" wp14:editId="6DD31DAD">
+            <wp:extent cx="4121063" cy="1590343"/>
+            <wp:effectExtent l="0" t="0" r="0" b="0"/>
+            <wp:docPr id="14" name="Imagem 14"/>
+            <wp:cNvGraphicFramePr>
+              <a:graphicFrameLocks xmlns:a="http://schemas.openxmlformats.org/drawingml/2006/main" noChangeAspect="1"/>
+            </wp:cNvGraphicFramePr>
+            <a:graphic xmlns:a="http://schemas.openxmlformats.org/drawingml/2006/main">
+              <a:graphicData uri="http://schemas.openxmlformats.org/drawingml/2006/picture">
+                <pic:pic xmlns:pic="http://schemas.openxmlformats.org/drawingml/2006/picture">
+                  <pic:nvPicPr>
+                    <pic:cNvPr id="1" name=""/>
+                    <pic:cNvPicPr/>
+                  </pic:nvPicPr>
+                  <pic:blipFill>
+                    <a:blip r:embed="rId16"/>
+                    <a:stretch>
+                      <a:fillRect/>
+                    </a:stretch>
+                  </pic:blipFill>
+                  <pic:spPr>
+                    <a:xfrm>
+                      <a:off x="0" y="0"/>
+                      <a:ext cx="4147637" cy="1600598"/>
+                    </a:xfrm>
+                    <a:prstGeom prst="rect">
+                      <a:avLst/>
+                    </a:prstGeom>
+                  </pic:spPr>
+                </pic:pic>
+              </a:graphicData>
+            </a:graphic>
+          </wp:inline>
+        </w:drawing>
+      </w:r>
+    </w:p>
+    <w:p>
+      <w:pPr>
+        <w:pStyle w:val="PargrafodaLista"/>
+        <w:numPr>
+          <w:ilvl w:val="0"/>
+          <w:numId w:val="7"/>
+        </w:numPr>
+        <w:jc w:val="both"/>
+        <w:rPr>
+          <w:sz w:val="24"/>
+          <w:szCs w:val="24"/>
+        </w:rPr>
+      </w:pPr>
+    </w:p>
     <w:sectPr>
       <w:pgSz w:w="11906" w:h="16838"/>
       <w:pgMar w:top="567" w:right="567" w:bottom="567" w:left="567" w:header="709" w:footer="709" w:gutter="0"/>
@@ -1081,6 +2416,264 @@
 <file path=word/numbering.xml><?xml version="1.0" encoding="utf-8"?>
 <w:numbering xmlns:wpc="http://schemas.microsoft.com/office/word/2010/wordprocessingCanvas" xmlns:cx="http://schemas.microsoft.com/office/drawing/2014/chartex" xmlns:cx1="http://schemas.microsoft.com/office/drawing/2015/9/8/chartex" xmlns:cx2="http://schemas.microsoft.com/office/drawing/2015/10/21/chartex" xmlns:cx3="http://schemas.microsoft.com/office/drawing/2016/5/9/chartex" xmlns:cx4="http://schemas.microsoft.com/office/drawing/2016/5/10/chartex" xmlns:cx5="http://schemas.microsoft.com/office/drawing/2016/5/11/chartex" xmlns:cx6="http://schemas.microsoft.com/office/drawing/2016/5/12/chartex" xmlns:cx7="http://schemas.microsoft.com/office/drawing/2016/5/13/chartex" xmlns:cx8="http://schemas.microsoft.com/office/drawing/2016/5/14/chartex" xmlns:mc="http://schemas.openxmlformats.org/markup-compatibility/2006" xmlns:aink="http://schemas.microsoft.com/office/drawing/2016/ink" xmlns:am3d="http://schemas.microsoft.com/office/drawing/2017/model3d" xmlns:o="urn:schemas-microsoft-com:office:office" xmlns:r="http://schemas.openxmlformats.org/officeDocument/2006/relationships" xmlns:m="http://schemas.openxmlformats.org/officeDocument/2006/math" xmlns:v="urn:schemas-microsoft-com:vml" xmlns:wp14="http://schemas.microsoft.com/office/word/2010/wordprocessingDrawing" xmlns:wp="http://schemas.openxmlformats.org/drawingml/2006/wordprocessingDrawing" xmlns:w10="urn:schemas-microsoft-com:office:word" xmlns:w="http://schemas.openxmlformats.org/wordprocessingml/2006/main" xmlns:w14="http://schemas.microsoft.com/office/word/2010/wordml" xmlns:w15="http://schemas.microsoft.com/office/word/2012/wordml" xmlns:w16cex="http://schemas.microsoft.com/office/word/2018/wordml/cex" xmlns:w16cid="http://schemas.microsoft.com/office/word/2016/wordml/cid" xmlns:w16="http://schemas.microsoft.com/office/word/2018/wordml" xmlns:w16sdtdh="http://schemas.microsoft.com/office/word/2020/wordml/sdtdatahash" xmlns:w16se="http://schemas.microsoft.com/office/word/2015/wordml/symex" xmlns:wpg="http://schemas.microsoft.com/office/word/2010/wordprocessingGroup" xmlns:wpi="http://schemas.microsoft.com/office/word/2010/wordprocessingInk" xmlns:wne="http://schemas.microsoft.com/office/word/2006/wordml" xmlns:wps="http://schemas.microsoft.com/office/word/2010/wordprocessingShape" mc:Ignorable="w14 w15 w16se w16cid w16 w16cex w16sdtdh wp14">
   <w:abstractNum w:abstractNumId="0" w15:restartNumberingAfterBreak="0">
+    <w:nsid w:val="00E32DBF"/>
+    <w:multiLevelType w:val="hybridMultilevel"/>
+    <w:tmpl w:val="B4744086"/>
+    <w:lvl w:ilvl="0" w:tplc="FFFFFFFF">
+      <w:start w:val="1"/>
+      <w:numFmt w:val="decimal"/>
+      <w:lvlText w:val="%1."/>
+      <w:lvlJc w:val="left"/>
+      <w:pPr>
+        <w:ind w:left="720" w:hanging="360"/>
+      </w:pPr>
+    </w:lvl>
+    <w:lvl w:ilvl="1" w:tplc="FFFFFFFF" w:tentative="1">
+      <w:start w:val="1"/>
+      <w:numFmt w:val="lowerLetter"/>
+      <w:lvlText w:val="%2."/>
+      <w:lvlJc w:val="left"/>
+      <w:pPr>
+        <w:ind w:left="1440" w:hanging="360"/>
+      </w:pPr>
+    </w:lvl>
+    <w:lvl w:ilvl="2" w:tplc="FFFFFFFF" w:tentative="1">
+      <w:start w:val="1"/>
+      <w:numFmt w:val="lowerRoman"/>
+      <w:lvlText w:val="%3."/>
+      <w:lvlJc w:val="right"/>
+      <w:pPr>
+        <w:ind w:left="2160" w:hanging="180"/>
+      </w:pPr>
+    </w:lvl>
+    <w:lvl w:ilvl="3" w:tplc="FFFFFFFF" w:tentative="1">
+      <w:start w:val="1"/>
+      <w:numFmt w:val="decimal"/>
+      <w:lvlText w:val="%4."/>
+      <w:lvlJc w:val="left"/>
+      <w:pPr>
+        <w:ind w:left="2880" w:hanging="360"/>
+      </w:pPr>
+    </w:lvl>
+    <w:lvl w:ilvl="4" w:tplc="FFFFFFFF" w:tentative="1">
+      <w:start w:val="1"/>
+      <w:numFmt w:val="lowerLetter"/>
+      <w:lvlText w:val="%5."/>
+      <w:lvlJc w:val="left"/>
+      <w:pPr>
+        <w:ind w:left="3600" w:hanging="360"/>
+      </w:pPr>
+    </w:lvl>
+    <w:lvl w:ilvl="5" w:tplc="FFFFFFFF" w:tentative="1">
+      <w:start w:val="1"/>
+      <w:numFmt w:val="lowerRoman"/>
+      <w:lvlText w:val="%6."/>
+      <w:lvlJc w:val="right"/>
+      <w:pPr>
+        <w:ind w:left="4320" w:hanging="180"/>
+      </w:pPr>
+    </w:lvl>
+    <w:lvl w:ilvl="6" w:tplc="FFFFFFFF" w:tentative="1">
+      <w:start w:val="1"/>
+      <w:numFmt w:val="decimal"/>
+      <w:lvlText w:val="%7."/>
+      <w:lvlJc w:val="left"/>
+      <w:pPr>
+        <w:ind w:left="5040" w:hanging="360"/>
+      </w:pPr>
+    </w:lvl>
+    <w:lvl w:ilvl="7" w:tplc="FFFFFFFF" w:tentative="1">
+      <w:start w:val="1"/>
+      <w:numFmt w:val="lowerLetter"/>
+      <w:lvlText w:val="%8."/>
+      <w:lvlJc w:val="left"/>
+      <w:pPr>
+        <w:ind w:left="5760" w:hanging="360"/>
+      </w:pPr>
+    </w:lvl>
+    <w:lvl w:ilvl="8" w:tplc="FFFFFFFF" w:tentative="1">
+      <w:start w:val="1"/>
+      <w:numFmt w:val="lowerRoman"/>
+      <w:lvlText w:val="%9."/>
+      <w:lvlJc w:val="right"/>
+      <w:pPr>
+        <w:ind w:left="6480" w:hanging="180"/>
+      </w:pPr>
+    </w:lvl>
+  </w:abstractNum>
+  <w:abstractNum w:abstractNumId="1" w15:restartNumberingAfterBreak="0">
+    <w:nsid w:val="071D0650"/>
+    <w:multiLevelType w:val="hybridMultilevel"/>
+    <w:tmpl w:val="B4744086"/>
+    <w:lvl w:ilvl="0" w:tplc="FFFFFFFF">
+      <w:start w:val="1"/>
+      <w:numFmt w:val="decimal"/>
+      <w:lvlText w:val="%1."/>
+      <w:lvlJc w:val="left"/>
+      <w:pPr>
+        <w:ind w:left="720" w:hanging="360"/>
+      </w:pPr>
+    </w:lvl>
+    <w:lvl w:ilvl="1" w:tplc="FFFFFFFF" w:tentative="1">
+      <w:start w:val="1"/>
+      <w:numFmt w:val="lowerLetter"/>
+      <w:lvlText w:val="%2."/>
+      <w:lvlJc w:val="left"/>
+      <w:pPr>
+        <w:ind w:left="1440" w:hanging="360"/>
+      </w:pPr>
+    </w:lvl>
+    <w:lvl w:ilvl="2" w:tplc="FFFFFFFF" w:tentative="1">
+      <w:start w:val="1"/>
+      <w:numFmt w:val="lowerRoman"/>
+      <w:lvlText w:val="%3."/>
+      <w:lvlJc w:val="right"/>
+      <w:pPr>
+        <w:ind w:left="2160" w:hanging="180"/>
+      </w:pPr>
+    </w:lvl>
+    <w:lvl w:ilvl="3" w:tplc="FFFFFFFF" w:tentative="1">
+      <w:start w:val="1"/>
+      <w:numFmt w:val="decimal"/>
+      <w:lvlText w:val="%4."/>
+      <w:lvlJc w:val="left"/>
+      <w:pPr>
+        <w:ind w:left="2880" w:hanging="360"/>
+      </w:pPr>
+    </w:lvl>
+    <w:lvl w:ilvl="4" w:tplc="FFFFFFFF" w:tentative="1">
+      <w:start w:val="1"/>
+      <w:numFmt w:val="lowerLetter"/>
+      <w:lvlText w:val="%5."/>
+      <w:lvlJc w:val="left"/>
+      <w:pPr>
+        <w:ind w:left="3600" w:hanging="360"/>
+      </w:pPr>
+    </w:lvl>
+    <w:lvl w:ilvl="5" w:tplc="FFFFFFFF" w:tentative="1">
+      <w:start w:val="1"/>
+      <w:numFmt w:val="lowerRoman"/>
+      <w:lvlText w:val="%6."/>
+      <w:lvlJc w:val="right"/>
+      <w:pPr>
+        <w:ind w:left="4320" w:hanging="180"/>
+      </w:pPr>
+    </w:lvl>
+    <w:lvl w:ilvl="6" w:tplc="FFFFFFFF" w:tentative="1">
+      <w:start w:val="1"/>
+      <w:numFmt w:val="decimal"/>
+      <w:lvlText w:val="%7."/>
+      <w:lvlJc w:val="left"/>
+      <w:pPr>
+        <w:ind w:left="5040" w:hanging="360"/>
+      </w:pPr>
+    </w:lvl>
+    <w:lvl w:ilvl="7" w:tplc="FFFFFFFF" w:tentative="1">
+      <w:start w:val="1"/>
+      <w:numFmt w:val="lowerLetter"/>
+      <w:lvlText w:val="%8."/>
+      <w:lvlJc w:val="left"/>
+      <w:pPr>
+        <w:ind w:left="5760" w:hanging="360"/>
+      </w:pPr>
+    </w:lvl>
+    <w:lvl w:ilvl="8" w:tplc="FFFFFFFF" w:tentative="1">
+      <w:start w:val="1"/>
+      <w:numFmt w:val="lowerRoman"/>
+      <w:lvlText w:val="%9."/>
+      <w:lvlJc w:val="right"/>
+      <w:pPr>
+        <w:ind w:left="6480" w:hanging="180"/>
+      </w:pPr>
+    </w:lvl>
+  </w:abstractNum>
+  <w:abstractNum w:abstractNumId="2" w15:restartNumberingAfterBreak="0">
+    <w:nsid w:val="16156491"/>
+    <w:multiLevelType w:val="hybridMultilevel"/>
+    <w:tmpl w:val="B4744086"/>
+    <w:lvl w:ilvl="0" w:tplc="FFFFFFFF">
+      <w:start w:val="1"/>
+      <w:numFmt w:val="decimal"/>
+      <w:lvlText w:val="%1."/>
+      <w:lvlJc w:val="left"/>
+      <w:pPr>
+        <w:ind w:left="720" w:hanging="360"/>
+      </w:pPr>
+    </w:lvl>
+    <w:lvl w:ilvl="1" w:tplc="FFFFFFFF" w:tentative="1">
+      <w:start w:val="1"/>
+      <w:numFmt w:val="lowerLetter"/>
+      <w:lvlText w:val="%2."/>
+      <w:lvlJc w:val="left"/>
+      <w:pPr>
+        <w:ind w:left="1440" w:hanging="360"/>
+      </w:pPr>
+    </w:lvl>
+    <w:lvl w:ilvl="2" w:tplc="FFFFFFFF" w:tentative="1">
+      <w:start w:val="1"/>
+      <w:numFmt w:val="lowerRoman"/>
+      <w:lvlText w:val="%3."/>
+      <w:lvlJc w:val="right"/>
+      <w:pPr>
+        <w:ind w:left="2160" w:hanging="180"/>
+      </w:pPr>
+    </w:lvl>
+    <w:lvl w:ilvl="3" w:tplc="FFFFFFFF" w:tentative="1">
+      <w:start w:val="1"/>
+      <w:numFmt w:val="decimal"/>
+      <w:lvlText w:val="%4."/>
+      <w:lvlJc w:val="left"/>
+      <w:pPr>
+        <w:ind w:left="2880" w:hanging="360"/>
+      </w:pPr>
+    </w:lvl>
+    <w:lvl w:ilvl="4" w:tplc="FFFFFFFF" w:tentative="1">
+      <w:start w:val="1"/>
+      <w:numFmt w:val="lowerLetter"/>
+      <w:lvlText w:val="%5."/>
+      <w:lvlJc w:val="left"/>
+      <w:pPr>
+        <w:ind w:left="3600" w:hanging="360"/>
+      </w:pPr>
+    </w:lvl>
+    <w:lvl w:ilvl="5" w:tplc="FFFFFFFF" w:tentative="1">
+      <w:start w:val="1"/>
+      <w:numFmt w:val="lowerRoman"/>
+      <w:lvlText w:val="%6."/>
+      <w:lvlJc w:val="right"/>
+      <w:pPr>
+        <w:ind w:left="4320" w:hanging="180"/>
+      </w:pPr>
+    </w:lvl>
+    <w:lvl w:ilvl="6" w:tplc="FFFFFFFF" w:tentative="1">
+      <w:start w:val="1"/>
+      <w:numFmt w:val="decimal"/>
+      <w:lvlText w:val="%7."/>
+      <w:lvlJc w:val="left"/>
+      <w:pPr>
+        <w:ind w:left="5040" w:hanging="360"/>
+      </w:pPr>
+    </w:lvl>
+    <w:lvl w:ilvl="7" w:tplc="FFFFFFFF" w:tentative="1">
+      <w:start w:val="1"/>
+      <w:numFmt w:val="lowerLetter"/>
+      <w:lvlText w:val="%8."/>
+      <w:lvlJc w:val="left"/>
+      <w:pPr>
+        <w:ind w:left="5760" w:hanging="360"/>
+      </w:pPr>
+    </w:lvl>
+    <w:lvl w:ilvl="8" w:tplc="FFFFFFFF" w:tentative="1">
+      <w:start w:val="1"/>
+      <w:numFmt w:val="lowerRoman"/>
+      <w:lvlText w:val="%9."/>
+      <w:lvlJc w:val="right"/>
+      <w:pPr>
+        <w:ind w:left="6480" w:hanging="180"/>
+      </w:pPr>
+    </w:lvl>
+  </w:abstractNum>
+  <w:abstractNum w:abstractNumId="3" w15:restartNumberingAfterBreak="0">
     <w:nsid w:val="244824ED"/>
     <w:multiLevelType w:val="hybridMultilevel"/>
     <w:tmpl w:val="B4744086"/>
@@ -1166,7 +2759,7 @@
       </w:pPr>
     </w:lvl>
   </w:abstractNum>
-  <w:abstractNum w:abstractNumId="1" w15:restartNumberingAfterBreak="0">
+  <w:abstractNum w:abstractNumId="4" w15:restartNumberingAfterBreak="0">
     <w:nsid w:val="434161C8"/>
     <w:multiLevelType w:val="hybridMultilevel"/>
     <w:tmpl w:val="B4744086"/>
@@ -1252,7 +2845,7 @@
       </w:pPr>
     </w:lvl>
   </w:abstractNum>
-  <w:abstractNum w:abstractNumId="2" w15:restartNumberingAfterBreak="0">
+  <w:abstractNum w:abstractNumId="5" w15:restartNumberingAfterBreak="0">
     <w:nsid w:val="434E593A"/>
     <w:multiLevelType w:val="hybridMultilevel"/>
     <w:tmpl w:val="B4744086"/>
@@ -1338,7 +2931,7 @@
       </w:pPr>
     </w:lvl>
   </w:abstractNum>
-  <w:abstractNum w:abstractNumId="3" w15:restartNumberingAfterBreak="0">
+  <w:abstractNum w:abstractNumId="6" w15:restartNumberingAfterBreak="0">
     <w:nsid w:val="4AD0554D"/>
     <w:multiLevelType w:val="hybridMultilevel"/>
     <w:tmpl w:val="B4744086"/>
@@ -1425,16 +3018,25 @@
     </w:lvl>
   </w:abstractNum>
   <w:num w:numId="1">
+    <w:abstractNumId w:val="3"/>
+  </w:num>
+  <w:num w:numId="2">
+    <w:abstractNumId w:val="4"/>
+  </w:num>
+  <w:num w:numId="3">
+    <w:abstractNumId w:val="6"/>
+  </w:num>
+  <w:num w:numId="4">
+    <w:abstractNumId w:val="5"/>
+  </w:num>
+  <w:num w:numId="5">
+    <w:abstractNumId w:val="2"/>
+  </w:num>
+  <w:num w:numId="6">
     <w:abstractNumId w:val="0"/>
   </w:num>
-  <w:num w:numId="2">
+  <w:num w:numId="7">
     <w:abstractNumId w:val="1"/>
-  </w:num>
-  <w:num w:numId="3">
-    <w:abstractNumId w:val="3"/>
-  </w:num>
-  <w:num w:numId="4">
-    <w:abstractNumId w:val="2"/>
   </w:num>
 </w:numbering>
 </file>

</xml_diff>